<commit_message>
Agregando Capitulos 3, 8 y 9
</commit_message>
<xml_diff>
--- a/2) Design/9. SoftwareDesignDocument_20190405.docx
+++ b/2) Design/9. SoftwareDesignDocument_20190405.docx
@@ -1,10 +1,1628 @@
 
 <file path=word/document.xml><?xml version="1.0" encoding="utf-8"?>
-<w:document xmlns:wpc="http://schemas.microsoft.com/office/word/2010/wordprocessingCanvas" xmlns:cx="http://schemas.microsoft.com/office/drawing/2014/chartex" xmlns:mc="http://schemas.openxmlformats.org/markup-compatibility/2006" xmlns:o="urn:schemas-microsoft-com:office:office" xmlns:r="http://schemas.openxmlformats.org/officeDocument/2006/relationships" xmlns:m="http://schemas.openxmlformats.org/officeDocument/2006/math" xmlns:v="urn:schemas-microsoft-com:vml" xmlns:wp14="http://schemas.microsoft.com/office/word/2010/wordprocessingDrawing" xmlns:wp="http://schemas.openxmlformats.org/drawingml/2006/wordprocessingDrawing" xmlns:w10="urn:schemas-microsoft-com:office:word" xmlns:w="http://schemas.openxmlformats.org/wordprocessingml/2006/main" xmlns:w14="http://schemas.microsoft.com/office/word/2010/wordml" xmlns:w15="http://schemas.microsoft.com/office/word/2012/wordml" xmlns:w16se="http://schemas.microsoft.com/office/word/2015/wordml/symex" xmlns:wpg="http://schemas.microsoft.com/office/word/2010/wordprocessingGroup" xmlns:wpi="http://schemas.microsoft.com/office/word/2010/wordprocessingInk" xmlns:wne="http://schemas.microsoft.com/office/word/2006/wordml" xmlns:wps="http://schemas.microsoft.com/office/word/2010/wordprocessingShape" mc:Ignorable="w14 w15 w16se wp14">
+<w:document xmlns:wpc="http://schemas.microsoft.com/office/word/2010/wordprocessingCanvas" xmlns:cx="http://schemas.microsoft.com/office/drawing/2014/chartex" xmlns:cx1="http://schemas.microsoft.com/office/drawing/2015/9/8/chartex" xmlns:mc="http://schemas.openxmlformats.org/markup-compatibility/2006" xmlns:o="urn:schemas-microsoft-com:office:office" xmlns:r="http://schemas.openxmlformats.org/officeDocument/2006/relationships" xmlns:m="http://schemas.openxmlformats.org/officeDocument/2006/math" xmlns:v="urn:schemas-microsoft-com:vml" xmlns:wp14="http://schemas.microsoft.com/office/word/2010/wordprocessingDrawing" xmlns:wp="http://schemas.openxmlformats.org/drawingml/2006/wordprocessingDrawing" xmlns:w10="urn:schemas-microsoft-com:office:word" xmlns:w="http://schemas.openxmlformats.org/wordprocessingml/2006/main" xmlns:w14="http://schemas.microsoft.com/office/word/2010/wordml" xmlns:w15="http://schemas.microsoft.com/office/word/2012/wordml" xmlns:w16se="http://schemas.microsoft.com/office/word/2015/wordml/symex" xmlns:wpg="http://schemas.microsoft.com/office/word/2010/wordprocessingGroup" xmlns:wpi="http://schemas.microsoft.com/office/word/2010/wordprocessingInk" xmlns:wne="http://schemas.microsoft.com/office/word/2006/wordml" xmlns:wps="http://schemas.microsoft.com/office/word/2010/wordprocessingShape" mc:Ignorable="w14 w15 w16se wp14">
   <w:body>
     <w:p>
-      <w:bookmarkStart w:id="0" w:name="_GoBack"/>
+      <w:pPr>
+        <w:pStyle w:val="Heading1"/>
+        <w:spacing w:before="0" w:line="240" w:lineRule="auto"/>
+        <w:ind w:left="720"/>
+        <w:jc w:val="both"/>
+        <w:rPr>
+          <w:lang w:val="es-MX"/>
+        </w:rPr>
+      </w:pPr>
+      <w:bookmarkStart w:id="0" w:name="_Toc8215469"/>
+      <w:r>
+        <w:rPr>
+          <w:lang w:val="es-MX"/>
+        </w:rPr>
+        <w:t xml:space="preserve">9 </w:t>
+      </w:r>
+      <w:r>
+        <w:rPr>
+          <w:lang w:val="es-MX"/>
+        </w:rPr>
+        <w:t>Design</w:t>
+      </w:r>
       <w:bookmarkEnd w:id="0"/>
+    </w:p>
+    <w:p>
+      <w:pPr>
+        <w:rPr>
+          <w:lang w:val="es-MX"/>
+        </w:rPr>
+      </w:pPr>
+    </w:p>
+    <w:p>
+      <w:pPr>
+        <w:jc w:val="both"/>
+        <w:rPr>
+          <w:lang w:val="es-MX"/>
+        </w:rPr>
+      </w:pPr>
+      <w:r>
+        <w:rPr>
+          <w:lang w:val="es-MX"/>
+        </w:rPr>
+        <w:t>En esta sección se muestran los diagramas de Flujo del diseño del software, así como un diagrama de estados del encendido y apagado del Motor de DC, también se muestra el diagrama a bloques del hardware que visualiza las conexiones entre la tarjeta de Renesas, el módulo de potencia del Motor, el motor, el potenciómetro, el LCD, los switches y los LEDs.</w:t>
+      </w:r>
+    </w:p>
+    <w:p>
+      <w:pPr>
+        <w:jc w:val="both"/>
+        <w:rPr>
+          <w:lang w:val="es-MX"/>
+        </w:rPr>
+      </w:pPr>
+      <w:r>
+        <w:rPr>
+          <w:lang w:val="es-MX"/>
+        </w:rPr>
+        <w:t>El primero que se muestra es el flujo del programa principal del System_Thread</w:t>
+      </w:r>
+      <w:r>
+        <w:rPr>
+          <w:lang w:val="es-MX"/>
+        </w:rPr>
+        <w:t xml:space="preserve"> (F</w:t>
+      </w:r>
+      <w:r>
+        <w:rPr>
+          <w:lang w:val="es-MX"/>
+        </w:rPr>
+        <w:t xml:space="preserve">igura </w:t>
+      </w:r>
+      <w:r>
+        <w:rPr>
+          <w:lang w:val="es-MX"/>
+        </w:rPr>
+        <w:t>9.</w:t>
+      </w:r>
+      <w:r>
+        <w:rPr>
+          <w:lang w:val="es-MX"/>
+        </w:rPr>
+        <w:t>1)</w:t>
+      </w:r>
+      <w:r>
+        <w:rPr>
+          <w:lang w:val="es-MX"/>
+        </w:rPr>
+        <w:t>, que es el que contiene la parte de lectura del potenciómetro, lectura del sensor Hall, lectura de los switches, el control del motor, la salida del PWM y la actualización de LEDs entre otros.</w:t>
+      </w:r>
+    </w:p>
+    <w:p>
+      <w:pPr>
+        <w:rPr>
+          <w:lang w:val="es-MX"/>
+        </w:rPr>
+      </w:pPr>
+    </w:p>
+    <w:p>
+      <w:pPr>
+        <w:jc w:val="center"/>
+        <w:rPr>
+          <w:lang w:val="es-MX"/>
+        </w:rPr>
+      </w:pPr>
+      <w:r>
+        <w:rPr>
+          <w:noProof/>
+          <w:lang w:val="es-MX" w:eastAsia="es-MX"/>
+        </w:rPr>
+        <w:drawing>
+          <wp:inline distT="0" distB="0" distL="0" distR="0">
+            <wp:extent cx="1923422" cy="5343525"/>
+            <wp:effectExtent l="0" t="0" r="635" b="0"/>
+            <wp:docPr id="1" name="Picture 1"/>
+            <wp:cNvGraphicFramePr>
+              <a:graphicFrameLocks xmlns:a="http://schemas.openxmlformats.org/drawingml/2006/main" noChangeAspect="1"/>
+            </wp:cNvGraphicFramePr>
+            <a:graphic xmlns:a="http://schemas.openxmlformats.org/drawingml/2006/main">
+              <a:graphicData uri="http://schemas.openxmlformats.org/drawingml/2006/picture">
+                <pic:pic xmlns:pic="http://schemas.openxmlformats.org/drawingml/2006/picture">
+                  <pic:nvPicPr>
+                    <pic:cNvPr id="0" name="Picture 1"/>
+                    <pic:cNvPicPr>
+                      <a:picLocks noChangeAspect="1" noChangeArrowheads="1"/>
+                    </pic:cNvPicPr>
+                  </pic:nvPicPr>
+                  <pic:blipFill>
+                    <a:blip r:embed="rId6">
+                      <a:extLst>
+                        <a:ext uri="{28A0092B-C50C-407E-A947-70E740481C1C}">
+                          <a14:useLocalDpi xmlns:a14="http://schemas.microsoft.com/office/drawing/2010/main" val="0"/>
+                        </a:ext>
+                      </a:extLst>
+                    </a:blip>
+                    <a:srcRect/>
+                    <a:stretch>
+                      <a:fillRect/>
+                    </a:stretch>
+                  </pic:blipFill>
+                  <pic:spPr bwMode="auto">
+                    <a:xfrm>
+                      <a:off x="0" y="0"/>
+                      <a:ext cx="1929155" cy="5359452"/>
+                    </a:xfrm>
+                    <a:prstGeom prst="rect">
+                      <a:avLst/>
+                    </a:prstGeom>
+                    <a:noFill/>
+                    <a:ln>
+                      <a:noFill/>
+                    </a:ln>
+                  </pic:spPr>
+                </pic:pic>
+              </a:graphicData>
+            </a:graphic>
+          </wp:inline>
+        </w:drawing>
+      </w:r>
+    </w:p>
+    <w:p>
+      <w:pPr>
+        <w:jc w:val="center"/>
+        <w:rPr>
+          <w:b/>
+          <w:lang w:val="es-MX"/>
+        </w:rPr>
+      </w:pPr>
+      <w:r>
+        <w:rPr>
+          <w:b/>
+          <w:lang w:val="es-MX"/>
+        </w:rPr>
+        <w:t>Figura 9.1</w:t>
+      </w:r>
+    </w:p>
+    <w:p>
+      <w:pPr>
+        <w:jc w:val="both"/>
+        <w:rPr>
+          <w:lang w:val="es-MX"/>
+        </w:rPr>
+      </w:pPr>
+      <w:r>
+        <w:rPr>
+          <w:lang w:val="es-MX"/>
+        </w:rPr>
+        <w:lastRenderedPageBreak/>
+        <w:t>La Figura</w:t>
+      </w:r>
+      <w:r>
+        <w:rPr>
+          <w:lang w:val="es-MX"/>
+        </w:rPr>
+        <w:t xml:space="preserve"> 9.2</w:t>
+      </w:r>
+      <w:r>
+        <w:rPr>
+          <w:lang w:val="es-MX"/>
+        </w:rPr>
+        <w:t xml:space="preserve"> </w:t>
+      </w:r>
+      <w:r>
+        <w:rPr>
+          <w:lang w:val="es-MX"/>
+        </w:rPr>
+        <w:t>muestra la configuración del ADC, de los Timers, la interrupción externa para detectar los pulsos del sensor Hall, la configuración del Watchdog timer e inicialización de los LEDs en apagados.</w:t>
+      </w:r>
+    </w:p>
+    <w:p>
+      <w:pPr>
+        <w:jc w:val="center"/>
+        <w:rPr>
+          <w:lang w:val="es-MX"/>
+        </w:rPr>
+      </w:pPr>
+      <w:r>
+        <w:rPr>
+          <w:noProof/>
+          <w:lang w:val="es-MX" w:eastAsia="es-MX"/>
+        </w:rPr>
+        <w:drawing>
+          <wp:inline distT="0" distB="0" distL="0" distR="0">
+            <wp:extent cx="1581150" cy="5309465"/>
+            <wp:effectExtent l="0" t="0" r="0" b="5715"/>
+            <wp:docPr id="2" name="Picture 2"/>
+            <wp:cNvGraphicFramePr>
+              <a:graphicFrameLocks xmlns:a="http://schemas.openxmlformats.org/drawingml/2006/main" noChangeAspect="1"/>
+            </wp:cNvGraphicFramePr>
+            <a:graphic xmlns:a="http://schemas.openxmlformats.org/drawingml/2006/main">
+              <a:graphicData uri="http://schemas.openxmlformats.org/drawingml/2006/picture">
+                <pic:pic xmlns:pic="http://schemas.openxmlformats.org/drawingml/2006/picture">
+                  <pic:nvPicPr>
+                    <pic:cNvPr id="0" name="Picture 2"/>
+                    <pic:cNvPicPr>
+                      <a:picLocks noChangeAspect="1" noChangeArrowheads="1"/>
+                    </pic:cNvPicPr>
+                  </pic:nvPicPr>
+                  <pic:blipFill>
+                    <a:blip r:embed="rId7">
+                      <a:extLst>
+                        <a:ext uri="{28A0092B-C50C-407E-A947-70E740481C1C}">
+                          <a14:useLocalDpi xmlns:a14="http://schemas.microsoft.com/office/drawing/2010/main" val="0"/>
+                        </a:ext>
+                      </a:extLst>
+                    </a:blip>
+                    <a:srcRect/>
+                    <a:stretch>
+                      <a:fillRect/>
+                    </a:stretch>
+                  </pic:blipFill>
+                  <pic:spPr bwMode="auto">
+                    <a:xfrm>
+                      <a:off x="0" y="0"/>
+                      <a:ext cx="1582292" cy="5313299"/>
+                    </a:xfrm>
+                    <a:prstGeom prst="rect">
+                      <a:avLst/>
+                    </a:prstGeom>
+                    <a:noFill/>
+                    <a:ln>
+                      <a:noFill/>
+                    </a:ln>
+                  </pic:spPr>
+                </pic:pic>
+              </a:graphicData>
+            </a:graphic>
+          </wp:inline>
+        </w:drawing>
+      </w:r>
+    </w:p>
+    <w:p>
+      <w:pPr>
+        <w:jc w:val="center"/>
+        <w:rPr>
+          <w:b/>
+          <w:lang w:val="es-MX"/>
+        </w:rPr>
+      </w:pPr>
+      <w:r>
+        <w:rPr>
+          <w:b/>
+          <w:lang w:val="es-MX"/>
+        </w:rPr>
+        <w:t xml:space="preserve">Figura 9.2 </w:t>
+      </w:r>
+    </w:p>
+    <w:p>
+      <w:pPr>
+        <w:jc w:val="both"/>
+        <w:rPr>
+          <w:lang w:val="es-MX"/>
+        </w:rPr>
+      </w:pPr>
+      <w:r>
+        <w:rPr>
+          <w:lang w:val="es-MX"/>
+        </w:rPr>
+        <w:t>L</w:t>
+      </w:r>
+      <w:r>
+        <w:rPr>
+          <w:lang w:val="es-MX"/>
+        </w:rPr>
+        <w:t>a Figura 9.3</w:t>
+      </w:r>
+      <w:r>
+        <w:rPr>
+          <w:lang w:val="es-MX"/>
+        </w:rPr>
+        <w:t xml:space="preserve"> </w:t>
+      </w:r>
+      <w:r>
+        <w:rPr>
+          <w:lang w:val="es-MX"/>
+        </w:rPr>
+        <w:t xml:space="preserve">muestra la subrutina del manejo del nFault del Motor, si hay un fault se apaga inmediatamente el motor y el LED rojo destella a una frecuencia de 10 Hz, cuando el motor regresa a su estado normal, el destello del LED rojo cambia su modo normal de 1 Hz y se ejecuta de nuevo la subrutina del estado del Motor la </w:t>
+      </w:r>
+      <w:r>
+        <w:rPr>
+          <w:lang w:val="es-MX"/>
+        </w:rPr>
+        <w:t>cual se encarga de monitorear los switches para encender o apagar el motor.</w:t>
+      </w:r>
+    </w:p>
+    <w:p>
+      <w:pPr>
+        <w:jc w:val="center"/>
+        <w:rPr>
+          <w:lang w:val="es-MX"/>
+        </w:rPr>
+      </w:pPr>
+      <w:r>
+        <w:rPr>
+          <w:noProof/>
+          <w:lang w:val="es-MX" w:eastAsia="es-MX"/>
+        </w:rPr>
+        <w:lastRenderedPageBreak/>
+        <w:drawing>
+          <wp:inline distT="0" distB="0" distL="0" distR="0" wp14:anchorId="71AAF323" wp14:editId="463E7270">
+            <wp:extent cx="2748844" cy="4638675"/>
+            <wp:effectExtent l="0" t="0" r="0" b="0"/>
+            <wp:docPr id="7" name="Picture 7"/>
+            <wp:cNvGraphicFramePr>
+              <a:graphicFrameLocks xmlns:a="http://schemas.openxmlformats.org/drawingml/2006/main" noChangeAspect="1"/>
+            </wp:cNvGraphicFramePr>
+            <a:graphic xmlns:a="http://schemas.openxmlformats.org/drawingml/2006/main">
+              <a:graphicData uri="http://schemas.openxmlformats.org/drawingml/2006/picture">
+                <pic:pic xmlns:pic="http://schemas.openxmlformats.org/drawingml/2006/picture">
+                  <pic:nvPicPr>
+                    <pic:cNvPr id="0" name="Picture 5"/>
+                    <pic:cNvPicPr>
+                      <a:picLocks noChangeAspect="1" noChangeArrowheads="1"/>
+                    </pic:cNvPicPr>
+                  </pic:nvPicPr>
+                  <pic:blipFill>
+                    <a:blip r:embed="rId8">
+                      <a:extLst>
+                        <a:ext uri="{28A0092B-C50C-407E-A947-70E740481C1C}">
+                          <a14:useLocalDpi xmlns:a14="http://schemas.microsoft.com/office/drawing/2010/main" val="0"/>
+                        </a:ext>
+                      </a:extLst>
+                    </a:blip>
+                    <a:srcRect/>
+                    <a:stretch>
+                      <a:fillRect/>
+                    </a:stretch>
+                  </pic:blipFill>
+                  <pic:spPr bwMode="auto">
+                    <a:xfrm>
+                      <a:off x="0" y="0"/>
+                      <a:ext cx="2752019" cy="4644032"/>
+                    </a:xfrm>
+                    <a:prstGeom prst="rect">
+                      <a:avLst/>
+                    </a:prstGeom>
+                    <a:noFill/>
+                    <a:ln>
+                      <a:noFill/>
+                    </a:ln>
+                  </pic:spPr>
+                </pic:pic>
+              </a:graphicData>
+            </a:graphic>
+          </wp:inline>
+        </w:drawing>
+      </w:r>
+    </w:p>
+    <w:p>
+      <w:pPr>
+        <w:jc w:val="center"/>
+        <w:rPr>
+          <w:b/>
+          <w:lang w:val="es-MX"/>
+        </w:rPr>
+      </w:pPr>
+      <w:r>
+        <w:rPr>
+          <w:b/>
+          <w:lang w:val="es-MX"/>
+        </w:rPr>
+        <w:t>Figura 9.3</w:t>
+      </w:r>
+    </w:p>
+    <w:p>
+      <w:pPr>
+        <w:rPr>
+          <w:lang w:val="es-MX"/>
+        </w:rPr>
+      </w:pPr>
+    </w:p>
+    <w:p>
+      <w:pPr>
+        <w:jc w:val="both"/>
+        <w:rPr>
+          <w:lang w:val="es-MX"/>
+        </w:rPr>
+      </w:pPr>
+      <w:r>
+        <w:rPr>
+          <w:lang w:val="es-MX"/>
+        </w:rPr>
+        <w:t xml:space="preserve">La figura 9.4 muestra la subrutina </w:t>
+      </w:r>
+      <w:r>
+        <w:rPr>
+          <w:lang w:val="es-MX"/>
+        </w:rPr>
+        <w:t>para el destello o parpadeo del LED Rojo, que está en función del valor que tenga la variable global “cantidad de Ticks” la cual el LED cambiara de</w:t>
+      </w:r>
+      <w:r>
+        <w:rPr>
+          <w:lang w:val="es-MX"/>
+        </w:rPr>
+        <w:t xml:space="preserve"> valor cada que el contador de T</w:t>
+      </w:r>
+      <w:r>
+        <w:rPr>
+          <w:lang w:val="es-MX"/>
+        </w:rPr>
+        <w:t>icks sea igual a la cantidad de Ticks.</w:t>
+      </w:r>
+    </w:p>
+    <w:p>
+      <w:pPr>
+        <w:jc w:val="center"/>
+        <w:rPr>
+          <w:lang w:val="es-MX"/>
+        </w:rPr>
+      </w:pPr>
+      <w:r>
+        <w:rPr>
+          <w:noProof/>
+          <w:lang w:val="es-MX" w:eastAsia="es-MX"/>
+        </w:rPr>
+        <w:lastRenderedPageBreak/>
+        <w:drawing>
+          <wp:inline distT="0" distB="0" distL="0" distR="0">
+            <wp:extent cx="3124200" cy="4367220"/>
+            <wp:effectExtent l="0" t="0" r="0" b="0"/>
+            <wp:docPr id="8" name="Picture 8"/>
+            <wp:cNvGraphicFramePr>
+              <a:graphicFrameLocks xmlns:a="http://schemas.openxmlformats.org/drawingml/2006/main" noChangeAspect="1"/>
+            </wp:cNvGraphicFramePr>
+            <a:graphic xmlns:a="http://schemas.openxmlformats.org/drawingml/2006/main">
+              <a:graphicData uri="http://schemas.openxmlformats.org/drawingml/2006/picture">
+                <pic:pic xmlns:pic="http://schemas.openxmlformats.org/drawingml/2006/picture">
+                  <pic:nvPicPr>
+                    <pic:cNvPr id="0" name="Picture 6"/>
+                    <pic:cNvPicPr>
+                      <a:picLocks noChangeAspect="1" noChangeArrowheads="1"/>
+                    </pic:cNvPicPr>
+                  </pic:nvPicPr>
+                  <pic:blipFill>
+                    <a:blip r:embed="rId9">
+                      <a:extLst>
+                        <a:ext uri="{28A0092B-C50C-407E-A947-70E740481C1C}">
+                          <a14:useLocalDpi xmlns:a14="http://schemas.microsoft.com/office/drawing/2010/main" val="0"/>
+                        </a:ext>
+                      </a:extLst>
+                    </a:blip>
+                    <a:srcRect/>
+                    <a:stretch>
+                      <a:fillRect/>
+                    </a:stretch>
+                  </pic:blipFill>
+                  <pic:spPr bwMode="auto">
+                    <a:xfrm>
+                      <a:off x="0" y="0"/>
+                      <a:ext cx="3129123" cy="4374102"/>
+                    </a:xfrm>
+                    <a:prstGeom prst="rect">
+                      <a:avLst/>
+                    </a:prstGeom>
+                    <a:noFill/>
+                    <a:ln>
+                      <a:noFill/>
+                    </a:ln>
+                  </pic:spPr>
+                </pic:pic>
+              </a:graphicData>
+            </a:graphic>
+          </wp:inline>
+        </w:drawing>
+      </w:r>
+    </w:p>
+    <w:p>
+      <w:pPr>
+        <w:jc w:val="center"/>
+        <w:rPr>
+          <w:b/>
+          <w:lang w:val="es-MX"/>
+        </w:rPr>
+      </w:pPr>
+      <w:r>
+        <w:rPr>
+          <w:b/>
+          <w:lang w:val="es-MX"/>
+        </w:rPr>
+        <w:t>Figura 9.4</w:t>
+      </w:r>
+    </w:p>
+    <w:p>
+      <w:pPr>
+        <w:jc w:val="center"/>
+        <w:rPr>
+          <w:b/>
+          <w:lang w:val="es-MX"/>
+        </w:rPr>
+      </w:pPr>
+    </w:p>
+    <w:p>
+      <w:pPr>
+        <w:jc w:val="both"/>
+        <w:rPr>
+          <w:lang w:val="es-MX"/>
+        </w:rPr>
+      </w:pPr>
+      <w:r>
+        <w:rPr>
+          <w:lang w:val="es-MX"/>
+        </w:rPr>
+        <w:t xml:space="preserve">La figura 9.5 </w:t>
+      </w:r>
+      <w:r>
+        <w:rPr>
+          <w:lang w:val="es-MX"/>
+        </w:rPr>
+        <w:t>muestra la subrutina que enciende o paga el motor dependiendo del valor que tenga la variable global “Estado del Motor”, si esta es igual a uno, el motor se enciende, así como el LED verde, en caso de que el valor sea igual a cero tanto el motor como el LED verde se apagan y los valores que se envían al LCD también son iguales a cero.</w:t>
+      </w:r>
+    </w:p>
+    <w:p>
+      <w:pPr>
+        <w:jc w:val="center"/>
+        <w:rPr>
+          <w:lang w:val="es-MX"/>
+        </w:rPr>
+      </w:pPr>
+      <w:r>
+        <w:rPr>
+          <w:noProof/>
+          <w:lang w:val="es-MX" w:eastAsia="es-MX"/>
+        </w:rPr>
+        <w:lastRenderedPageBreak/>
+        <w:drawing>
+          <wp:inline distT="0" distB="0" distL="0" distR="0">
+            <wp:extent cx="3200400" cy="4657888"/>
+            <wp:effectExtent l="0" t="0" r="0" b="9525"/>
+            <wp:docPr id="12" name="Picture 12"/>
+            <wp:cNvGraphicFramePr>
+              <a:graphicFrameLocks xmlns:a="http://schemas.openxmlformats.org/drawingml/2006/main" noChangeAspect="1"/>
+            </wp:cNvGraphicFramePr>
+            <a:graphic xmlns:a="http://schemas.openxmlformats.org/drawingml/2006/main">
+              <a:graphicData uri="http://schemas.openxmlformats.org/drawingml/2006/picture">
+                <pic:pic xmlns:pic="http://schemas.openxmlformats.org/drawingml/2006/picture">
+                  <pic:nvPicPr>
+                    <pic:cNvPr id="0" name="Picture 7"/>
+                    <pic:cNvPicPr>
+                      <a:picLocks noChangeAspect="1" noChangeArrowheads="1"/>
+                    </pic:cNvPicPr>
+                  </pic:nvPicPr>
+                  <pic:blipFill>
+                    <a:blip r:embed="rId10">
+                      <a:extLst>
+                        <a:ext uri="{28A0092B-C50C-407E-A947-70E740481C1C}">
+                          <a14:useLocalDpi xmlns:a14="http://schemas.microsoft.com/office/drawing/2010/main" val="0"/>
+                        </a:ext>
+                      </a:extLst>
+                    </a:blip>
+                    <a:srcRect/>
+                    <a:stretch>
+                      <a:fillRect/>
+                    </a:stretch>
+                  </pic:blipFill>
+                  <pic:spPr bwMode="auto">
+                    <a:xfrm>
+                      <a:off x="0" y="0"/>
+                      <a:ext cx="3208278" cy="4669353"/>
+                    </a:xfrm>
+                    <a:prstGeom prst="rect">
+                      <a:avLst/>
+                    </a:prstGeom>
+                    <a:noFill/>
+                    <a:ln>
+                      <a:noFill/>
+                    </a:ln>
+                  </pic:spPr>
+                </pic:pic>
+              </a:graphicData>
+            </a:graphic>
+          </wp:inline>
+        </w:drawing>
+      </w:r>
+    </w:p>
+    <w:p>
+      <w:pPr>
+        <w:jc w:val="center"/>
+        <w:rPr>
+          <w:b/>
+          <w:lang w:val="es-MX"/>
+        </w:rPr>
+      </w:pPr>
+      <w:r>
+        <w:rPr>
+          <w:b/>
+          <w:lang w:val="es-MX"/>
+        </w:rPr>
+        <w:t>Figura 9.5</w:t>
+      </w:r>
+    </w:p>
+    <w:p>
+      <w:pPr>
+        <w:jc w:val="center"/>
+        <w:rPr>
+          <w:b/>
+          <w:lang w:val="es-MX"/>
+        </w:rPr>
+      </w:pPr>
+    </w:p>
+    <w:p>
+      <w:pPr>
+        <w:rPr>
+          <w:lang w:val="es-MX"/>
+        </w:rPr>
+      </w:pPr>
+      <w:r>
+        <w:rPr>
+          <w:lang w:val="es-MX"/>
+        </w:rPr>
+        <w:t xml:space="preserve">La figura 9.6 </w:t>
+      </w:r>
+      <w:r>
+        <w:rPr>
+          <w:lang w:val="es-MX"/>
+        </w:rPr>
+        <w:t xml:space="preserve">muestra un diagrama de estados </w:t>
+      </w:r>
+      <w:r>
+        <w:rPr>
+          <w:lang w:val="es-MX"/>
+        </w:rPr>
+        <w:t>que de acuerdo a los valores que tengan las entradas de los switches Sw4 y Sw5 será el estado del Motor: Encendido a apagado.</w:t>
+      </w:r>
+    </w:p>
+    <w:p>
+      <w:pPr>
+        <w:jc w:val="center"/>
+        <w:rPr>
+          <w:b/>
+          <w:lang w:val="es-MX"/>
+        </w:rPr>
+      </w:pPr>
+      <w:r>
+        <w:rPr>
+          <w:noProof/>
+          <w:lang w:val="es-MX" w:eastAsia="es-MX"/>
+        </w:rPr>
+        <w:drawing>
+          <wp:inline distT="0" distB="0" distL="0" distR="0" wp14:anchorId="77A3AE9C" wp14:editId="783FAE4B">
+            <wp:extent cx="4762500" cy="2076450"/>
+            <wp:effectExtent l="0" t="0" r="0" b="0"/>
+            <wp:docPr id="14" name="Picture 14"/>
+            <wp:cNvGraphicFramePr>
+              <a:graphicFrameLocks xmlns:a="http://schemas.openxmlformats.org/drawingml/2006/main" noChangeAspect="1"/>
+            </wp:cNvGraphicFramePr>
+            <a:graphic xmlns:a="http://schemas.openxmlformats.org/drawingml/2006/main">
+              <a:graphicData uri="http://schemas.openxmlformats.org/drawingml/2006/picture">
+                <pic:pic xmlns:pic="http://schemas.openxmlformats.org/drawingml/2006/picture">
+                  <pic:nvPicPr>
+                    <pic:cNvPr id="1" name=""/>
+                    <pic:cNvPicPr/>
+                  </pic:nvPicPr>
+                  <pic:blipFill>
+                    <a:blip r:embed="rId11"/>
+                    <a:stretch>
+                      <a:fillRect/>
+                    </a:stretch>
+                  </pic:blipFill>
+                  <pic:spPr>
+                    <a:xfrm>
+                      <a:off x="0" y="0"/>
+                      <a:ext cx="4762500" cy="2076450"/>
+                    </a:xfrm>
+                    <a:prstGeom prst="rect">
+                      <a:avLst/>
+                    </a:prstGeom>
+                  </pic:spPr>
+                </pic:pic>
+              </a:graphicData>
+            </a:graphic>
+          </wp:inline>
+        </w:drawing>
+      </w:r>
+    </w:p>
+    <w:p>
+      <w:pPr>
+        <w:jc w:val="center"/>
+        <w:rPr>
+          <w:b/>
+          <w:lang w:val="es-MX"/>
+        </w:rPr>
+      </w:pPr>
+      <w:r>
+        <w:rPr>
+          <w:b/>
+          <w:lang w:val="es-MX"/>
+        </w:rPr>
+        <w:t>Figura 9.6</w:t>
+      </w:r>
+    </w:p>
+    <w:p>
+      <w:pPr>
+        <w:jc w:val="both"/>
+        <w:rPr>
+          <w:noProof/>
+          <w:lang w:val="es-MX" w:eastAsia="es-MX"/>
+        </w:rPr>
+      </w:pPr>
+      <w:r>
+        <w:rPr>
+          <w:lang w:val="es-MX"/>
+        </w:rPr>
+        <w:lastRenderedPageBreak/>
+        <w:t>La figura 9.7 muestra</w:t>
+      </w:r>
+      <w:r>
+        <w:rPr>
+          <w:lang w:val="es-MX"/>
+        </w:rPr>
+        <w:t xml:space="preserve"> el control del Motor el cual tiene como entradas el valor de setpoint que viene del potenciómetro leído por el ADC y del valor obtenido por el sensor Hall, el control selecc</w:t>
+      </w:r>
+      <w:r>
+        <w:rPr>
+          <w:lang w:val="es-MX"/>
+        </w:rPr>
+        <w:t xml:space="preserve">ionado fue un control PI, la parte derivativa de un control PID no se está usando ya que este no se recomienda cuando hay variaciones o ruido en la señal que proviene de la planta ya que la parte derivativa amplifica estas variaciones. La salida del control PI va a un PWM ya que la velocidad será directamente proporcional al porcentaje de trabajo de la señal cuadrada que estará </w:t>
+      </w:r>
+      <w:r>
+        <w:rPr>
+          <w:lang w:val="es-MX"/>
+        </w:rPr>
+        <w:t>entre el rango de 0 a 100%, y la frecuencia del PWM (canal 2) se mantiene constante a 1 KHz.</w:t>
+      </w:r>
+    </w:p>
+    <w:p>
+      <w:pPr>
+        <w:jc w:val="center"/>
+        <w:rPr>
+          <w:lang w:val="es-MX"/>
+        </w:rPr>
+      </w:pPr>
+      <w:r>
+        <w:rPr>
+          <w:noProof/>
+          <w:lang w:val="es-MX" w:eastAsia="es-MX"/>
+        </w:rPr>
+        <w:drawing>
+          <wp:inline distT="0" distB="0" distL="0" distR="0" wp14:anchorId="1019D4AC" wp14:editId="4A00733F">
+            <wp:extent cx="4381500" cy="3362325"/>
+            <wp:effectExtent l="0" t="0" r="0" b="9525"/>
+            <wp:docPr id="15" name="Picture 15"/>
+            <wp:cNvGraphicFramePr>
+              <a:graphicFrameLocks xmlns:a="http://schemas.openxmlformats.org/drawingml/2006/main" noChangeAspect="1"/>
+            </wp:cNvGraphicFramePr>
+            <a:graphic xmlns:a="http://schemas.openxmlformats.org/drawingml/2006/main">
+              <a:graphicData uri="http://schemas.openxmlformats.org/drawingml/2006/picture">
+                <pic:pic xmlns:pic="http://schemas.openxmlformats.org/drawingml/2006/picture">
+                  <pic:nvPicPr>
+                    <pic:cNvPr id="1" name=""/>
+                    <pic:cNvPicPr/>
+                  </pic:nvPicPr>
+                  <pic:blipFill>
+                    <a:blip r:embed="rId12"/>
+                    <a:stretch>
+                      <a:fillRect/>
+                    </a:stretch>
+                  </pic:blipFill>
+                  <pic:spPr>
+                    <a:xfrm>
+                      <a:off x="0" y="0"/>
+                      <a:ext cx="4381500" cy="3362325"/>
+                    </a:xfrm>
+                    <a:prstGeom prst="rect">
+                      <a:avLst/>
+                    </a:prstGeom>
+                  </pic:spPr>
+                </pic:pic>
+              </a:graphicData>
+            </a:graphic>
+          </wp:inline>
+        </w:drawing>
+      </w:r>
+    </w:p>
+    <w:p>
+      <w:pPr>
+        <w:jc w:val="center"/>
+        <w:rPr>
+          <w:b/>
+          <w:lang w:val="es-MX"/>
+        </w:rPr>
+      </w:pPr>
+      <w:r>
+        <w:rPr>
+          <w:b/>
+          <w:lang w:val="es-MX"/>
+        </w:rPr>
+        <w:t>Figura 9.7</w:t>
+      </w:r>
+    </w:p>
+    <w:p>
+      <w:pPr>
+        <w:jc w:val="center"/>
+        <w:rPr>
+          <w:b/>
+          <w:lang w:val="es-MX"/>
+        </w:rPr>
+      </w:pPr>
+    </w:p>
+    <w:p>
+      <w:pPr>
+        <w:jc w:val="both"/>
+        <w:rPr>
+          <w:lang w:val="es-MX"/>
+        </w:rPr>
+      </w:pPr>
+      <w:r>
+        <w:rPr>
+          <w:lang w:val="es-MX"/>
+        </w:rPr>
+        <w:t>Figura 9.8 muestra el algoritmo del PI, el control PID es de los más comúnmente usados ya que para este</w:t>
+      </w:r>
+      <w:r>
+        <w:rPr>
+          <w:lang w:val="es-MX"/>
+        </w:rPr>
+        <w:t xml:space="preserve"> tipo de controles no es necesario conocer el modelo de la planta, simplemente se hace un ajuste o sintonización de las ganancias </w:t>
+      </w:r>
+      <w:r>
+        <w:rPr>
+          <w:lang w:val="es-MX"/>
+        </w:rPr>
+        <w:t>aplicando algún</w:t>
+      </w:r>
+      <w:r>
+        <w:rPr>
+          <w:lang w:val="es-MX"/>
+        </w:rPr>
+        <w:t xml:space="preserve"> método </w:t>
+      </w:r>
+      <w:r>
+        <w:rPr>
+          <w:lang w:val="es-MX"/>
+        </w:rPr>
+        <w:t xml:space="preserve">por ejemplo el de Ziegler y Nichols, cuyo método se </w:t>
+      </w:r>
+      <w:r>
+        <w:rPr>
+          <w:lang w:val="es-MX"/>
+        </w:rPr>
+        <w:t>explicará</w:t>
+      </w:r>
+      <w:r>
+        <w:rPr>
+          <w:lang w:val="es-MX"/>
+        </w:rPr>
+        <w:t xml:space="preserve"> </w:t>
+      </w:r>
+      <w:r>
+        <w:rPr>
+          <w:lang w:val="es-MX"/>
+        </w:rPr>
+        <w:t>más</w:t>
+      </w:r>
+      <w:r>
+        <w:rPr>
+          <w:lang w:val="es-MX"/>
+        </w:rPr>
+        <w:t xml:space="preserve"> adelante.</w:t>
+      </w:r>
+    </w:p>
+    <w:p>
+      <w:pPr>
+        <w:jc w:val="center"/>
+        <w:rPr>
+          <w:lang w:val="es-MX"/>
+        </w:rPr>
+      </w:pPr>
+      <w:r>
+        <w:rPr>
+          <w:noProof/>
+          <w:lang w:val="es-MX" w:eastAsia="es-MX"/>
+        </w:rPr>
+        <w:lastRenderedPageBreak/>
+        <w:drawing>
+          <wp:inline distT="0" distB="0" distL="0" distR="0">
+            <wp:extent cx="2428875" cy="3236987"/>
+            <wp:effectExtent l="0" t="0" r="0" b="1905"/>
+            <wp:docPr id="17" name="Picture 17"/>
+            <wp:cNvGraphicFramePr>
+              <a:graphicFrameLocks xmlns:a="http://schemas.openxmlformats.org/drawingml/2006/main" noChangeAspect="1"/>
+            </wp:cNvGraphicFramePr>
+            <a:graphic xmlns:a="http://schemas.openxmlformats.org/drawingml/2006/main">
+              <a:graphicData uri="http://schemas.openxmlformats.org/drawingml/2006/picture">
+                <pic:pic xmlns:pic="http://schemas.openxmlformats.org/drawingml/2006/picture">
+                  <pic:nvPicPr>
+                    <pic:cNvPr id="0" name="Picture 8"/>
+                    <pic:cNvPicPr>
+                      <a:picLocks noChangeAspect="1" noChangeArrowheads="1"/>
+                    </pic:cNvPicPr>
+                  </pic:nvPicPr>
+                  <pic:blipFill>
+                    <a:blip r:embed="rId13">
+                      <a:extLst>
+                        <a:ext uri="{28A0092B-C50C-407E-A947-70E740481C1C}">
+                          <a14:useLocalDpi xmlns:a14="http://schemas.microsoft.com/office/drawing/2010/main" val="0"/>
+                        </a:ext>
+                      </a:extLst>
+                    </a:blip>
+                    <a:srcRect/>
+                    <a:stretch>
+                      <a:fillRect/>
+                    </a:stretch>
+                  </pic:blipFill>
+                  <pic:spPr bwMode="auto">
+                    <a:xfrm>
+                      <a:off x="0" y="0"/>
+                      <a:ext cx="2434437" cy="3244399"/>
+                    </a:xfrm>
+                    <a:prstGeom prst="rect">
+                      <a:avLst/>
+                    </a:prstGeom>
+                    <a:noFill/>
+                    <a:ln>
+                      <a:noFill/>
+                    </a:ln>
+                  </pic:spPr>
+                </pic:pic>
+              </a:graphicData>
+            </a:graphic>
+          </wp:inline>
+        </w:drawing>
+      </w:r>
+    </w:p>
+    <w:p>
+      <w:pPr>
+        <w:jc w:val="center"/>
+        <w:rPr>
+          <w:b/>
+          <w:lang w:val="es-MX"/>
+        </w:rPr>
+      </w:pPr>
+      <w:r>
+        <w:rPr>
+          <w:b/>
+          <w:lang w:val="es-MX"/>
+        </w:rPr>
+        <w:t>Figura 9.8</w:t>
+      </w:r>
+    </w:p>
+    <w:p>
+      <w:pPr>
+        <w:jc w:val="both"/>
+        <w:rPr>
+          <w:lang w:val="es-MX"/>
+        </w:rPr>
+      </w:pPr>
+      <w:r>
+        <w:rPr>
+          <w:lang w:val="es-MX"/>
+        </w:rPr>
+        <w:t xml:space="preserve">La figura 9.9 muestra la subrutina para leer el valor del set point en RPMs, este se realiza a través de un potenciómetro conectado al ADC canal 0, como se observa en la figura este obtiene el promedio de las 3 últimas lecturas obtenidas del potenciómetro para disminuir las variaciones, </w:t>
+      </w:r>
+      <w:r>
+        <w:rPr>
+          <w:lang w:val="es-MX"/>
+        </w:rPr>
+        <w:t>y el valor resultante es convertido a RPM.</w:t>
+      </w:r>
+    </w:p>
+    <w:p>
+      <w:pPr>
+        <w:jc w:val="center"/>
+        <w:rPr>
+          <w:lang w:val="es-MX"/>
+        </w:rPr>
+      </w:pPr>
+      <w:r>
+        <w:rPr>
+          <w:noProof/>
+          <w:lang w:val="es-MX" w:eastAsia="es-MX"/>
+        </w:rPr>
+        <w:drawing>
+          <wp:inline distT="0" distB="0" distL="0" distR="0">
+            <wp:extent cx="1746199" cy="3457575"/>
+            <wp:effectExtent l="0" t="0" r="6985" b="0"/>
+            <wp:docPr id="19" name="Picture 19"/>
+            <wp:cNvGraphicFramePr>
+              <a:graphicFrameLocks xmlns:a="http://schemas.openxmlformats.org/drawingml/2006/main" noChangeAspect="1"/>
+            </wp:cNvGraphicFramePr>
+            <a:graphic xmlns:a="http://schemas.openxmlformats.org/drawingml/2006/main">
+              <a:graphicData uri="http://schemas.openxmlformats.org/drawingml/2006/picture">
+                <pic:pic xmlns:pic="http://schemas.openxmlformats.org/drawingml/2006/picture">
+                  <pic:nvPicPr>
+                    <pic:cNvPr id="0" name="Picture 10"/>
+                    <pic:cNvPicPr>
+                      <a:picLocks noChangeAspect="1" noChangeArrowheads="1"/>
+                    </pic:cNvPicPr>
+                  </pic:nvPicPr>
+                  <pic:blipFill>
+                    <a:blip r:embed="rId14">
+                      <a:extLst>
+                        <a:ext uri="{28A0092B-C50C-407E-A947-70E740481C1C}">
+                          <a14:useLocalDpi xmlns:a14="http://schemas.microsoft.com/office/drawing/2010/main" val="0"/>
+                        </a:ext>
+                      </a:extLst>
+                    </a:blip>
+                    <a:srcRect/>
+                    <a:stretch>
+                      <a:fillRect/>
+                    </a:stretch>
+                  </pic:blipFill>
+                  <pic:spPr bwMode="auto">
+                    <a:xfrm>
+                      <a:off x="0" y="0"/>
+                      <a:ext cx="1754577" cy="3474164"/>
+                    </a:xfrm>
+                    <a:prstGeom prst="rect">
+                      <a:avLst/>
+                    </a:prstGeom>
+                    <a:noFill/>
+                    <a:ln>
+                      <a:noFill/>
+                    </a:ln>
+                  </pic:spPr>
+                </pic:pic>
+              </a:graphicData>
+            </a:graphic>
+          </wp:inline>
+        </w:drawing>
+      </w:r>
+    </w:p>
+    <w:p>
+      <w:pPr>
+        <w:jc w:val="center"/>
+        <w:rPr>
+          <w:b/>
+          <w:lang w:val="es-MX"/>
+        </w:rPr>
+      </w:pPr>
+      <w:r>
+        <w:rPr>
+          <w:b/>
+          <w:lang w:val="es-MX"/>
+        </w:rPr>
+        <w:t>Figura 9.9</w:t>
+      </w:r>
+    </w:p>
+    <w:p>
+      <w:pPr>
+        <w:jc w:val="both"/>
+        <w:rPr>
+          <w:lang w:val="es-MX"/>
+        </w:rPr>
+      </w:pPr>
+      <w:r>
+        <w:rPr>
+          <w:lang w:val="es-MX"/>
+        </w:rPr>
+        <w:lastRenderedPageBreak/>
+        <w:t xml:space="preserve">La figura 9.10 muestra las dos interrupciones que son utilizadas para leer el valor del sensor en RPM, la interrupción externa IRQ5 está configurada para detectar flancos de subida de la señal cuadrada proveniente del sensor, cada que ocurre la variable </w:t>
+      </w:r>
+      <w:r>
+        <w:rPr>
+          <w:lang w:val="es-MX"/>
+        </w:rPr>
+        <w:t>Pulsos Sensor es incrementada en uno, y la interrupción del timer 1 se configuró para que cada 100 ms haya un servicio de interrupción en donde se obtendrán la cantidad de pulsos leidos en este periodo, luego este valor es convertido a frecuencia y finalmente se obtiene el promedio de los dos últimos valores de frecuencia obtenidos.</w:t>
+      </w:r>
+    </w:p>
+    <w:p>
+      <w:pPr>
+        <w:jc w:val="center"/>
+        <w:rPr>
+          <w:lang w:val="es-MX"/>
+        </w:rPr>
+      </w:pPr>
+      <w:r>
+        <w:rPr>
+          <w:noProof/>
+          <w:lang w:val="es-MX" w:eastAsia="es-MX"/>
+        </w:rPr>
+        <w:drawing>
+          <wp:inline distT="0" distB="0" distL="0" distR="0">
+            <wp:extent cx="4276725" cy="2828268"/>
+            <wp:effectExtent l="0" t="0" r="0" b="0"/>
+            <wp:docPr id="21" name="Picture 21"/>
+            <wp:cNvGraphicFramePr>
+              <a:graphicFrameLocks xmlns:a="http://schemas.openxmlformats.org/drawingml/2006/main" noChangeAspect="1"/>
+            </wp:cNvGraphicFramePr>
+            <a:graphic xmlns:a="http://schemas.openxmlformats.org/drawingml/2006/main">
+              <a:graphicData uri="http://schemas.openxmlformats.org/drawingml/2006/picture">
+                <pic:pic xmlns:pic="http://schemas.openxmlformats.org/drawingml/2006/picture">
+                  <pic:nvPicPr>
+                    <pic:cNvPr id="0" name="Picture 11"/>
+                    <pic:cNvPicPr>
+                      <a:picLocks noChangeAspect="1" noChangeArrowheads="1"/>
+                    </pic:cNvPicPr>
+                  </pic:nvPicPr>
+                  <pic:blipFill>
+                    <a:blip r:embed="rId15">
+                      <a:extLst>
+                        <a:ext uri="{28A0092B-C50C-407E-A947-70E740481C1C}">
+                          <a14:useLocalDpi xmlns:a14="http://schemas.microsoft.com/office/drawing/2010/main" val="0"/>
+                        </a:ext>
+                      </a:extLst>
+                    </a:blip>
+                    <a:srcRect/>
+                    <a:stretch>
+                      <a:fillRect/>
+                    </a:stretch>
+                  </pic:blipFill>
+                  <pic:spPr bwMode="auto">
+                    <a:xfrm>
+                      <a:off x="0" y="0"/>
+                      <a:ext cx="4287306" cy="2835266"/>
+                    </a:xfrm>
+                    <a:prstGeom prst="rect">
+                      <a:avLst/>
+                    </a:prstGeom>
+                    <a:noFill/>
+                    <a:ln>
+                      <a:noFill/>
+                    </a:ln>
+                  </pic:spPr>
+                </pic:pic>
+              </a:graphicData>
+            </a:graphic>
+          </wp:inline>
+        </w:drawing>
+      </w:r>
+    </w:p>
+    <w:p>
+      <w:pPr>
+        <w:jc w:val="center"/>
+        <w:rPr>
+          <w:b/>
+          <w:lang w:val="es-MX"/>
+        </w:rPr>
+      </w:pPr>
+      <w:r>
+        <w:rPr>
+          <w:b/>
+          <w:lang w:val="es-MX"/>
+        </w:rPr>
+        <w:t>Figura 9.10</w:t>
+      </w:r>
+    </w:p>
+    <w:p>
+      <w:pPr>
+        <w:jc w:val="both"/>
+        <w:rPr>
+          <w:lang w:val="es-MX"/>
+        </w:rPr>
+      </w:pPr>
+      <w:r>
+        <w:rPr>
+          <w:lang w:val="es-MX"/>
+        </w:rPr>
+        <w:t>La figura 9.11 muestra la implementación de un filtro de orden 8, ya que en las pruebas obtenidas de la lectura del sensor</w:t>
+      </w:r>
+      <w:r>
+        <w:rPr>
+          <w:lang w:val="es-MX"/>
+        </w:rPr>
+        <w:t xml:space="preserve"> se observaron variaciones aún con el promedio de las dos últimas muestras de la frecuencia.</w:t>
+      </w:r>
+    </w:p>
+    <w:p>
+      <w:pPr>
+        <w:jc w:val="center"/>
+        <w:rPr>
+          <w:lang w:val="es-MX"/>
+        </w:rPr>
+      </w:pPr>
+      <w:r>
+        <w:rPr>
+          <w:noProof/>
+          <w:lang w:val="es-MX" w:eastAsia="es-MX"/>
+        </w:rPr>
+        <w:lastRenderedPageBreak/>
+        <w:drawing>
+          <wp:inline distT="0" distB="0" distL="0" distR="0" wp14:anchorId="26ADA166" wp14:editId="4B8A898F">
+            <wp:extent cx="2912046" cy="3609975"/>
+            <wp:effectExtent l="0" t="0" r="3175" b="0"/>
+            <wp:docPr id="22" name="Picture 22"/>
+            <wp:cNvGraphicFramePr>
+              <a:graphicFrameLocks xmlns:a="http://schemas.openxmlformats.org/drawingml/2006/main" noChangeAspect="1"/>
+            </wp:cNvGraphicFramePr>
+            <a:graphic xmlns:a="http://schemas.openxmlformats.org/drawingml/2006/main">
+              <a:graphicData uri="http://schemas.openxmlformats.org/drawingml/2006/picture">
+                <pic:pic xmlns:pic="http://schemas.openxmlformats.org/drawingml/2006/picture">
+                  <pic:nvPicPr>
+                    <pic:cNvPr id="1" name=""/>
+                    <pic:cNvPicPr/>
+                  </pic:nvPicPr>
+                  <pic:blipFill>
+                    <a:blip r:embed="rId16"/>
+                    <a:stretch>
+                      <a:fillRect/>
+                    </a:stretch>
+                  </pic:blipFill>
+                  <pic:spPr>
+                    <a:xfrm>
+                      <a:off x="0" y="0"/>
+                      <a:ext cx="2919399" cy="3619091"/>
+                    </a:xfrm>
+                    <a:prstGeom prst="rect">
+                      <a:avLst/>
+                    </a:prstGeom>
+                  </pic:spPr>
+                </pic:pic>
+              </a:graphicData>
+            </a:graphic>
+          </wp:inline>
+        </w:drawing>
+      </w:r>
+    </w:p>
+    <w:p>
+      <w:pPr>
+        <w:jc w:val="center"/>
+        <w:rPr>
+          <w:b/>
+          <w:lang w:val="es-MX"/>
+        </w:rPr>
+      </w:pPr>
+      <w:r>
+        <w:rPr>
+          <w:b/>
+          <w:lang w:val="es-MX"/>
+        </w:rPr>
+        <w:t>Figura 9.11</w:t>
+      </w:r>
+    </w:p>
+    <w:p>
+      <w:pPr>
+        <w:jc w:val="center"/>
+        <w:rPr>
+          <w:b/>
+          <w:lang w:val="es-MX"/>
+        </w:rPr>
+      </w:pPr>
+    </w:p>
+    <w:p>
+      <w:pPr>
+        <w:jc w:val="both"/>
+        <w:rPr>
+          <w:lang w:val="es-MX"/>
+        </w:rPr>
+      </w:pPr>
+      <w:bookmarkStart w:id="1" w:name="_GoBack"/>
+      <w:r>
+        <w:rPr>
+          <w:lang w:val="es-MX"/>
+        </w:rPr>
+        <w:t>Finalmente,</w:t>
+      </w:r>
+      <w:r>
+        <w:rPr>
+          <w:lang w:val="es-MX"/>
+        </w:rPr>
+        <w:t xml:space="preserve"> en la figura 9.12</w:t>
+      </w:r>
+      <w:r>
+        <w:rPr>
+          <w:lang w:val="es-MX"/>
+        </w:rPr>
+        <w:t xml:space="preserve"> se muestra </w:t>
+      </w:r>
+      <w:r>
+        <w:rPr>
+          <w:lang w:val="es-MX"/>
+        </w:rPr>
+        <w:t>la interrupción del watchdog timer, la cual cuando no se refresca el WDT debido a un estancamiento o bloqueo en el código, esta será llamada y apagará inmediatamente el motor y encenderá los LED Rojo y Amarillo.</w:t>
+      </w:r>
+    </w:p>
+    <w:bookmarkEnd w:id="1"/>
+    <w:p>
+      <w:pPr>
+        <w:jc w:val="center"/>
+        <w:rPr>
+          <w:b/>
+          <w:lang w:val="es-MX"/>
+        </w:rPr>
+      </w:pPr>
+      <w:r>
+        <w:rPr>
+          <w:b/>
+          <w:noProof/>
+          <w:lang w:val="es-MX" w:eastAsia="es-MX"/>
+        </w:rPr>
+        <w:drawing>
+          <wp:inline distT="0" distB="0" distL="0" distR="0">
+            <wp:extent cx="1400415" cy="2381250"/>
+            <wp:effectExtent l="0" t="0" r="9525" b="0"/>
+            <wp:docPr id="23" name="Picture 23"/>
+            <wp:cNvGraphicFramePr>
+              <a:graphicFrameLocks xmlns:a="http://schemas.openxmlformats.org/drawingml/2006/main" noChangeAspect="1"/>
+            </wp:cNvGraphicFramePr>
+            <a:graphic xmlns:a="http://schemas.openxmlformats.org/drawingml/2006/main">
+              <a:graphicData uri="http://schemas.openxmlformats.org/drawingml/2006/picture">
+                <pic:pic xmlns:pic="http://schemas.openxmlformats.org/drawingml/2006/picture">
+                  <pic:nvPicPr>
+                    <pic:cNvPr id="0" name="Picture 12"/>
+                    <pic:cNvPicPr>
+                      <a:picLocks noChangeAspect="1" noChangeArrowheads="1"/>
+                    </pic:cNvPicPr>
+                  </pic:nvPicPr>
+                  <pic:blipFill>
+                    <a:blip r:embed="rId17">
+                      <a:extLst>
+                        <a:ext uri="{28A0092B-C50C-407E-A947-70E740481C1C}">
+                          <a14:useLocalDpi xmlns:a14="http://schemas.microsoft.com/office/drawing/2010/main" val="0"/>
+                        </a:ext>
+                      </a:extLst>
+                    </a:blip>
+                    <a:srcRect/>
+                    <a:stretch>
+                      <a:fillRect/>
+                    </a:stretch>
+                  </pic:blipFill>
+                  <pic:spPr bwMode="auto">
+                    <a:xfrm>
+                      <a:off x="0" y="0"/>
+                      <a:ext cx="1403988" cy="2387325"/>
+                    </a:xfrm>
+                    <a:prstGeom prst="rect">
+                      <a:avLst/>
+                    </a:prstGeom>
+                    <a:noFill/>
+                    <a:ln>
+                      <a:noFill/>
+                    </a:ln>
+                  </pic:spPr>
+                </pic:pic>
+              </a:graphicData>
+            </a:graphic>
+          </wp:inline>
+        </w:drawing>
+      </w:r>
+    </w:p>
+    <w:p>
+      <w:pPr>
+        <w:jc w:val="center"/>
+        <w:rPr>
+          <w:b/>
+          <w:lang w:val="es-MX"/>
+        </w:rPr>
+      </w:pPr>
+      <w:r>
+        <w:rPr>
+          <w:b/>
+          <w:lang w:val="es-MX"/>
+        </w:rPr>
+        <w:t>Figura 9.12</w:t>
+      </w:r>
+    </w:p>
+    <w:p>
+      <w:pPr>
+        <w:jc w:val="center"/>
+        <w:rPr>
+          <w:b/>
+          <w:lang w:val="es-MX"/>
+        </w:rPr>
+      </w:pPr>
+    </w:p>
+    <w:p>
+      <w:pPr>
+        <w:rPr>
+          <w:lang w:val="es-MX"/>
+        </w:rPr>
+      </w:pPr>
+      <w:r>
+        <w:rPr>
+          <w:lang w:val="es-MX"/>
+        </w:rPr>
+        <w:lastRenderedPageBreak/>
+        <w:t>La figura 9.13 muestra un diagrama de bloques de las conexiones entre</w:t>
+      </w:r>
+      <w:r>
+        <w:rPr>
+          <w:lang w:val="es-MX"/>
+        </w:rPr>
+        <w:t xml:space="preserve"> </w:t>
+      </w:r>
+      <w:r>
+        <w:rPr>
+          <w:lang w:val="es-MX"/>
+        </w:rPr>
+        <w:t>la tarjeta de Renesas, el mó</w:t>
+      </w:r>
+      <w:r>
+        <w:rPr>
+          <w:lang w:val="es-MX"/>
+        </w:rPr>
+        <w:t>dulo de potencia, el M</w:t>
+      </w:r>
+      <w:r>
+        <w:rPr>
+          <w:lang w:val="es-MX"/>
+        </w:rPr>
+        <w:t>otor, el potenciómetro, el LCD, los switches y los LEDs.</w:t>
+      </w:r>
+    </w:p>
+    <w:p>
+      <w:pPr>
+        <w:jc w:val="center"/>
+        <w:rPr>
+          <w:lang w:val="es-MX"/>
+        </w:rPr>
+      </w:pPr>
+      <w:r>
+        <w:rPr>
+          <w:noProof/>
+          <w:lang w:val="es-MX" w:eastAsia="es-MX"/>
+        </w:rPr>
+        <w:drawing>
+          <wp:inline distT="0" distB="0" distL="0" distR="0">
+            <wp:extent cx="5934075" cy="3810000"/>
+            <wp:effectExtent l="0" t="0" r="9525" b="0"/>
+            <wp:docPr id="25" name="Picture 25"/>
+            <wp:cNvGraphicFramePr>
+              <a:graphicFrameLocks xmlns:a="http://schemas.openxmlformats.org/drawingml/2006/main" noChangeAspect="1"/>
+            </wp:cNvGraphicFramePr>
+            <a:graphic xmlns:a="http://schemas.openxmlformats.org/drawingml/2006/main">
+              <a:graphicData uri="http://schemas.openxmlformats.org/drawingml/2006/picture">
+                <pic:pic xmlns:pic="http://schemas.openxmlformats.org/drawingml/2006/picture">
+                  <pic:nvPicPr>
+                    <pic:cNvPr id="0" name="Picture 13"/>
+                    <pic:cNvPicPr>
+                      <a:picLocks noChangeAspect="1" noChangeArrowheads="1"/>
+                    </pic:cNvPicPr>
+                  </pic:nvPicPr>
+                  <pic:blipFill>
+                    <a:blip r:embed="rId18">
+                      <a:extLst>
+                        <a:ext uri="{28A0092B-C50C-407E-A947-70E740481C1C}">
+                          <a14:useLocalDpi xmlns:a14="http://schemas.microsoft.com/office/drawing/2010/main" val="0"/>
+                        </a:ext>
+                      </a:extLst>
+                    </a:blip>
+                    <a:srcRect/>
+                    <a:stretch>
+                      <a:fillRect/>
+                    </a:stretch>
+                  </pic:blipFill>
+                  <pic:spPr bwMode="auto">
+                    <a:xfrm>
+                      <a:off x="0" y="0"/>
+                      <a:ext cx="5934075" cy="3810000"/>
+                    </a:xfrm>
+                    <a:prstGeom prst="rect">
+                      <a:avLst/>
+                    </a:prstGeom>
+                    <a:noFill/>
+                    <a:ln>
+                      <a:noFill/>
+                    </a:ln>
+                  </pic:spPr>
+                </pic:pic>
+              </a:graphicData>
+            </a:graphic>
+          </wp:inline>
+        </w:drawing>
+      </w:r>
+    </w:p>
+    <w:p>
+      <w:pPr>
+        <w:jc w:val="center"/>
+        <w:rPr>
+          <w:b/>
+          <w:lang w:val="es-MX"/>
+        </w:rPr>
+      </w:pPr>
+      <w:r>
+        <w:rPr>
+          <w:b/>
+          <w:lang w:val="es-MX"/>
+        </w:rPr>
+        <w:t>Figura 9.13</w:t>
+      </w:r>
+    </w:p>
+    <w:p>
+      <w:pPr>
+        <w:jc w:val="center"/>
+        <w:rPr>
+          <w:b/>
+          <w:lang w:val="es-MX"/>
+        </w:rPr>
+      </w:pPr>
+    </w:p>
+    <w:p>
+      <w:pPr>
+        <w:rPr>
+          <w:lang w:val="es-MX"/>
+        </w:rPr>
+      </w:pPr>
+      <w:r>
+        <w:rPr>
+          <w:lang w:val="es-MX"/>
+        </w:rPr>
+        <w:t xml:space="preserve">Adicionalmente </w:t>
+      </w:r>
+      <w:r>
+        <w:rPr>
+          <w:lang w:val="es-MX"/>
+        </w:rPr>
+        <w:t>en la figura 9.14</w:t>
+      </w:r>
+      <w:r>
+        <w:rPr>
+          <w:lang w:val="es-MX"/>
+        </w:rPr>
+        <w:t xml:space="preserve"> muestra el diagrama de control donde se define las entradas, las salidas, el ruido y las señales de control.</w:t>
+      </w:r>
+    </w:p>
+    <w:p>
+      <w:pPr>
+        <w:jc w:val="center"/>
+        <w:rPr>
+          <w:lang w:val="es-MX"/>
+        </w:rPr>
+      </w:pPr>
+      <w:r>
+        <w:rPr>
+          <w:noProof/>
+          <w:lang w:val="es-MX" w:eastAsia="es-MX"/>
+        </w:rPr>
+        <w:lastRenderedPageBreak/>
+        <w:drawing>
+          <wp:inline distT="0" distB="0" distL="0" distR="0">
+            <wp:extent cx="5934075" cy="4295775"/>
+            <wp:effectExtent l="0" t="0" r="9525" b="9525"/>
+            <wp:docPr id="27" name="Picture 27"/>
+            <wp:cNvGraphicFramePr>
+              <a:graphicFrameLocks xmlns:a="http://schemas.openxmlformats.org/drawingml/2006/main" noChangeAspect="1"/>
+            </wp:cNvGraphicFramePr>
+            <a:graphic xmlns:a="http://schemas.openxmlformats.org/drawingml/2006/main">
+              <a:graphicData uri="http://schemas.openxmlformats.org/drawingml/2006/picture">
+                <pic:pic xmlns:pic="http://schemas.openxmlformats.org/drawingml/2006/picture">
+                  <pic:nvPicPr>
+                    <pic:cNvPr id="0" name="Picture 14"/>
+                    <pic:cNvPicPr>
+                      <a:picLocks noChangeAspect="1" noChangeArrowheads="1"/>
+                    </pic:cNvPicPr>
+                  </pic:nvPicPr>
+                  <pic:blipFill>
+                    <a:blip r:embed="rId19">
+                      <a:extLst>
+                        <a:ext uri="{28A0092B-C50C-407E-A947-70E740481C1C}">
+                          <a14:useLocalDpi xmlns:a14="http://schemas.microsoft.com/office/drawing/2010/main" val="0"/>
+                        </a:ext>
+                      </a:extLst>
+                    </a:blip>
+                    <a:srcRect/>
+                    <a:stretch>
+                      <a:fillRect/>
+                    </a:stretch>
+                  </pic:blipFill>
+                  <pic:spPr bwMode="auto">
+                    <a:xfrm>
+                      <a:off x="0" y="0"/>
+                      <a:ext cx="5934075" cy="4295775"/>
+                    </a:xfrm>
+                    <a:prstGeom prst="rect">
+                      <a:avLst/>
+                    </a:prstGeom>
+                    <a:noFill/>
+                    <a:ln>
+                      <a:noFill/>
+                    </a:ln>
+                  </pic:spPr>
+                </pic:pic>
+              </a:graphicData>
+            </a:graphic>
+          </wp:inline>
+        </w:drawing>
+      </w:r>
+    </w:p>
+    <w:p>
+      <w:pPr>
+        <w:jc w:val="center"/>
+        <w:rPr>
+          <w:b/>
+          <w:lang w:val="es-MX"/>
+        </w:rPr>
+      </w:pPr>
+      <w:r>
+        <w:rPr>
+          <w:b/>
+          <w:lang w:val="es-MX"/>
+        </w:rPr>
+        <w:t>Figura 9.14</w:t>
+      </w:r>
     </w:p>
     <w:sectPr>
       <w:pgSz w:w="12240" w:h="15840"/>
@@ -17,7 +1635,7 @@
 </file>
 
 <file path=word/numbering.xml><?xml version="1.0" encoding="utf-8"?>
-<w:numbering xmlns:wpc="http://schemas.microsoft.com/office/word/2010/wordprocessingCanvas" xmlns:cx="http://schemas.microsoft.com/office/drawing/2014/chartex" xmlns:mc="http://schemas.openxmlformats.org/markup-compatibility/2006" xmlns:o="urn:schemas-microsoft-com:office:office" xmlns:r="http://schemas.openxmlformats.org/officeDocument/2006/relationships" xmlns:m="http://schemas.openxmlformats.org/officeDocument/2006/math" xmlns:v="urn:schemas-microsoft-com:vml" xmlns:wp14="http://schemas.microsoft.com/office/word/2010/wordprocessingDrawing" xmlns:wp="http://schemas.openxmlformats.org/drawingml/2006/wordprocessingDrawing" xmlns:w10="urn:schemas-microsoft-com:office:word" xmlns:w="http://schemas.openxmlformats.org/wordprocessingml/2006/main" xmlns:w14="http://schemas.microsoft.com/office/word/2010/wordml" xmlns:w15="http://schemas.microsoft.com/office/word/2012/wordml" xmlns:w16se="http://schemas.microsoft.com/office/word/2015/wordml/symex" xmlns:wpg="http://schemas.microsoft.com/office/word/2010/wordprocessingGroup" xmlns:wpi="http://schemas.microsoft.com/office/word/2010/wordprocessingInk" xmlns:wne="http://schemas.microsoft.com/office/word/2006/wordml" xmlns:wps="http://schemas.microsoft.com/office/word/2010/wordprocessingShape" mc:Ignorable="w14 w15 w16se wp14">
+<w:numbering xmlns:wpc="http://schemas.microsoft.com/office/word/2010/wordprocessingCanvas" xmlns:cx="http://schemas.microsoft.com/office/drawing/2014/chartex" xmlns:cx1="http://schemas.microsoft.com/office/drawing/2015/9/8/chartex" xmlns:mc="http://schemas.openxmlformats.org/markup-compatibility/2006" xmlns:o="urn:schemas-microsoft-com:office:office" xmlns:r="http://schemas.openxmlformats.org/officeDocument/2006/relationships" xmlns:m="http://schemas.openxmlformats.org/officeDocument/2006/math" xmlns:v="urn:schemas-microsoft-com:vml" xmlns:wp14="http://schemas.microsoft.com/office/word/2010/wordprocessingDrawing" xmlns:wp="http://schemas.openxmlformats.org/drawingml/2006/wordprocessingDrawing" xmlns:w10="urn:schemas-microsoft-com:office:word" xmlns:w="http://schemas.openxmlformats.org/wordprocessingml/2006/main" xmlns:w14="http://schemas.microsoft.com/office/word/2010/wordml" xmlns:w15="http://schemas.microsoft.com/office/word/2012/wordml" xmlns:w16se="http://schemas.microsoft.com/office/word/2015/wordml/symex" xmlns:wpg="http://schemas.microsoft.com/office/word/2010/wordprocessingGroup" xmlns:wpi="http://schemas.microsoft.com/office/word/2010/wordprocessingInk" xmlns:wne="http://schemas.microsoft.com/office/word/2006/wordml" xmlns:wps="http://schemas.microsoft.com/office/word/2010/wordprocessingShape" mc:Ignorable="w14 w15 w16se wp14">
   <w:abstractNum w:abstractNumId="0" w15:restartNumberingAfterBreak="0">
     <w:nsid w:val="3DFE07BA"/>
     <w:multiLevelType w:val="hybridMultilevel"/>
@@ -506,6 +2124,7 @@
   <w:style w:type="paragraph" w:default="1" w:styleId="Normal">
     <w:name w:val="Normal"/>
     <w:qFormat/>
+    <w:rsid w:val="003D03DC"/>
   </w:style>
   <w:style w:type="paragraph" w:styleId="Heading1">
     <w:name w:val="heading 1"/>
@@ -902,7 +2521,7 @@
 </file>
 
 <file path=customXml/itemProps1.xml><?xml version="1.0" encoding="utf-8"?>
-<ds:datastoreItem xmlns:ds="http://schemas.openxmlformats.org/officeDocument/2006/customXml" ds:itemID="{194F0393-4931-4E04-9716-6DA9A19D18EC}">
+<ds:datastoreItem xmlns:ds="http://schemas.openxmlformats.org/officeDocument/2006/customXml" ds:itemID="{FB8A895D-8DAF-4B6B-A83C-9ACBE8C5C20E}">
   <ds:schemaRefs>
     <ds:schemaRef ds:uri="http://schemas.openxmlformats.org/officeDocument/2006/bibliography"/>
   </ds:schemaRefs>

</xml_diff>

<commit_message>
Updating Cap 3, 8 and 9
</commit_message>
<xml_diff>
--- a/2) Design/9. SoftwareDesignDocument_20190405.docx
+++ b/2) Design/9. SoftwareDesignDocument_20190405.docx
@@ -19,6 +19,7 @@
         </w:rPr>
         <w:t xml:space="preserve">9 </w:t>
       </w:r>
+      <w:proofErr w:type="spellStart"/>
       <w:r>
         <w:rPr>
           <w:lang w:val="es-MX"/>
@@ -26,6 +27,7 @@
         <w:t>Design</w:t>
       </w:r>
       <w:bookmarkEnd w:id="0"/>
+      <w:proofErr w:type="spellEnd"/>
     </w:p>
     <w:p>
       <w:pPr>
@@ -45,7 +47,49 @@
         <w:rPr>
           <w:lang w:val="es-MX"/>
         </w:rPr>
-        <w:t>En esta sección se muestran los diagramas de Flujo del diseño del software, así como un diagrama de estados del encendido y apagado del Motor de DC, también se muestra el diagrama a bloques del hardware que visualiza las conexiones entre la tarjeta de Renesas, el módulo de potencia del Motor, el motor, el potenciómetro, el LCD, los switches y los LEDs.</w:t>
+        <w:t xml:space="preserve">En esta sección se muestran los diagramas de Flujo del diseño del software, así como un diagrama de estados del encendido y apagado del Motor de DC, también se muestra el diagrama a bloques del hardware que visualiza las conexiones entre la tarjeta de </w:t>
+      </w:r>
+      <w:proofErr w:type="spellStart"/>
+      <w:r>
+        <w:rPr>
+          <w:lang w:val="es-MX"/>
+        </w:rPr>
+        <w:t>Renesas</w:t>
+      </w:r>
+      <w:proofErr w:type="spellEnd"/>
+      <w:r>
+        <w:rPr>
+          <w:lang w:val="es-MX"/>
+        </w:rPr>
+        <w:t xml:space="preserve">, el módulo de potencia del Motor, el motor, el potenciómetro, el LCD, los </w:t>
+      </w:r>
+      <w:proofErr w:type="spellStart"/>
+      <w:r>
+        <w:rPr>
+          <w:lang w:val="es-MX"/>
+        </w:rPr>
+        <w:t>switches</w:t>
+      </w:r>
+      <w:proofErr w:type="spellEnd"/>
+      <w:r>
+        <w:rPr>
+          <w:lang w:val="es-MX"/>
+        </w:rPr>
+        <w:t xml:space="preserve"> y los </w:t>
+      </w:r>
+      <w:proofErr w:type="spellStart"/>
+      <w:r>
+        <w:rPr>
+          <w:lang w:val="es-MX"/>
+        </w:rPr>
+        <w:t>LEDs</w:t>
+      </w:r>
+      <w:proofErr w:type="spellEnd"/>
+      <w:r>
+        <w:rPr>
+          <w:lang w:val="es-MX"/>
+        </w:rPr>
+        <w:t>.</w:t>
       </w:r>
     </w:p>
     <w:p>
@@ -59,37 +103,169 @@
         <w:rPr>
           <w:lang w:val="es-MX"/>
         </w:rPr>
-        <w:t>El primero que se muestra es el flujo del programa principal del System_Thread</w:t>
-      </w:r>
-      <w:r>
-        <w:rPr>
-          <w:lang w:val="es-MX"/>
-        </w:rPr>
-        <w:t xml:space="preserve"> (F</w:t>
-      </w:r>
-      <w:r>
-        <w:rPr>
-          <w:lang w:val="es-MX"/>
-        </w:rPr>
-        <w:t xml:space="preserve">igura </w:t>
-      </w:r>
-      <w:r>
-        <w:rPr>
-          <w:lang w:val="es-MX"/>
-        </w:rPr>
-        <w:t>9.</w:t>
-      </w:r>
-      <w:r>
-        <w:rPr>
-          <w:lang w:val="es-MX"/>
-        </w:rPr>
-        <w:t>1)</w:t>
-      </w:r>
-      <w:r>
-        <w:rPr>
-          <w:lang w:val="es-MX"/>
-        </w:rPr>
-        <w:t>, que es el que contiene la parte de lectura del potenciómetro, lectura del sensor Hall, lectura de los switches, el control del motor, la salida del PWM y la actualización de LEDs entre otros.</w:t>
+        <w:t>El Software del sistema Integrador está dividido en dos tareas (</w:t>
+      </w:r>
+      <w:proofErr w:type="spellStart"/>
+      <w:r>
+        <w:rPr>
+          <w:lang w:val="es-MX"/>
+        </w:rPr>
+        <w:t>Threads</w:t>
+      </w:r>
+      <w:proofErr w:type="spellEnd"/>
+      <w:r>
+        <w:rPr>
+          <w:lang w:val="es-MX"/>
+        </w:rPr>
+        <w:t xml:space="preserve">), el </w:t>
+      </w:r>
+      <w:proofErr w:type="spellStart"/>
+      <w:r>
+        <w:rPr>
+          <w:lang w:val="es-MX"/>
+        </w:rPr>
+        <w:t>System_Thread</w:t>
+      </w:r>
+      <w:proofErr w:type="spellEnd"/>
+      <w:r>
+        <w:rPr>
+          <w:lang w:val="es-MX"/>
+        </w:rPr>
+        <w:t xml:space="preserve"> y el </w:t>
+      </w:r>
+      <w:proofErr w:type="spellStart"/>
+      <w:r>
+        <w:rPr>
+          <w:lang w:val="es-MX"/>
+        </w:rPr>
+        <w:t>LCD_Thread</w:t>
+      </w:r>
+      <w:proofErr w:type="spellEnd"/>
+      <w:r>
+        <w:rPr>
+          <w:lang w:val="es-MX"/>
+        </w:rPr>
+        <w:t xml:space="preserve"> el primero se encarga del sistema de control del Motor y el segundo se encarga de desplegar en el LCD los valores de RPM y ciclo de trabajo del PWM que el </w:t>
+      </w:r>
+      <w:proofErr w:type="spellStart"/>
+      <w:r>
+        <w:rPr>
+          <w:lang w:val="es-MX"/>
+        </w:rPr>
+        <w:t>System_Thread</w:t>
+      </w:r>
+      <w:proofErr w:type="spellEnd"/>
+      <w:r>
+        <w:rPr>
+          <w:lang w:val="es-MX"/>
+        </w:rPr>
+        <w:t xml:space="preserve"> le envía.</w:t>
+      </w:r>
+    </w:p>
+    <w:p>
+      <w:pPr>
+        <w:jc w:val="both"/>
+        <w:rPr>
+          <w:lang w:val="es-MX"/>
+        </w:rPr>
+      </w:pPr>
+      <w:r>
+        <w:rPr>
+          <w:lang w:val="es-MX"/>
+        </w:rPr>
+        <w:t xml:space="preserve">En la </w:t>
+      </w:r>
+      <w:r>
+        <w:rPr>
+          <w:lang w:val="es-MX"/>
+        </w:rPr>
+        <w:t>Figura 9.1</w:t>
+      </w:r>
+      <w:r>
+        <w:rPr>
+          <w:lang w:val="es-MX"/>
+        </w:rPr>
+        <w:t xml:space="preserve"> se muestra </w:t>
+      </w:r>
+      <w:r>
+        <w:rPr>
+          <w:lang w:val="es-MX"/>
+        </w:rPr>
+        <w:t xml:space="preserve">el </w:t>
+      </w:r>
+      <w:r>
+        <w:rPr>
+          <w:lang w:val="es-MX"/>
+        </w:rPr>
+        <w:t xml:space="preserve">diagrama de </w:t>
+      </w:r>
+      <w:r>
+        <w:rPr>
+          <w:lang w:val="es-MX"/>
+        </w:rPr>
+        <w:t xml:space="preserve">flujo del programa principal del </w:t>
+      </w:r>
+      <w:proofErr w:type="spellStart"/>
+      <w:r>
+        <w:rPr>
+          <w:lang w:val="es-MX"/>
+        </w:rPr>
+        <w:t>System_</w:t>
+      </w:r>
+      <w:proofErr w:type="gramStart"/>
+      <w:r>
+        <w:rPr>
+          <w:lang w:val="es-MX"/>
+        </w:rPr>
+        <w:t>Thread</w:t>
+      </w:r>
+      <w:proofErr w:type="spellEnd"/>
+      <w:r>
+        <w:rPr>
+          <w:lang w:val="es-MX"/>
+        </w:rPr>
+        <w:t xml:space="preserve"> </w:t>
+      </w:r>
+      <w:r>
+        <w:rPr>
+          <w:lang w:val="es-MX"/>
+        </w:rPr>
+        <w:t>,</w:t>
+      </w:r>
+      <w:proofErr w:type="gramEnd"/>
+      <w:r>
+        <w:rPr>
+          <w:lang w:val="es-MX"/>
+        </w:rPr>
+        <w:t xml:space="preserve"> que es el que contiene la parte de lectura del potenciómetro, lectura del sensor Hall, lectura de los </w:t>
+      </w:r>
+      <w:proofErr w:type="spellStart"/>
+      <w:r>
+        <w:rPr>
+          <w:lang w:val="es-MX"/>
+        </w:rPr>
+        <w:t>switches</w:t>
+      </w:r>
+      <w:proofErr w:type="spellEnd"/>
+      <w:r>
+        <w:rPr>
+          <w:lang w:val="es-MX"/>
+        </w:rPr>
+        <w:t xml:space="preserve">, el control del motor, la salida del PWM y la actualización de </w:t>
+      </w:r>
+      <w:proofErr w:type="spellStart"/>
+      <w:r>
+        <w:rPr>
+          <w:lang w:val="es-MX"/>
+        </w:rPr>
+        <w:t>LEDs</w:t>
+      </w:r>
+      <w:proofErr w:type="spellEnd"/>
+      <w:r>
+        <w:rPr>
+          <w:lang w:val="es-MX"/>
+        </w:rPr>
+        <w:t xml:space="preserve"> entre otros.</w:t>
       </w:r>
     </w:p>
     <w:p>
@@ -113,8 +289,8 @@
         </w:rPr>
         <w:drawing>
           <wp:inline distT="0" distB="0" distL="0" distR="0">
-            <wp:extent cx="1923422" cy="5343525"/>
-            <wp:effectExtent l="0" t="0" r="635" b="0"/>
+            <wp:extent cx="1779423" cy="4943475"/>
+            <wp:effectExtent l="0" t="0" r="0" b="0"/>
             <wp:docPr id="1" name="Picture 1"/>
             <wp:cNvGraphicFramePr>
               <a:graphicFrameLocks xmlns:a="http://schemas.openxmlformats.org/drawingml/2006/main" noChangeAspect="1"/>
@@ -144,7 +320,7 @@
                   <pic:spPr bwMode="auto">
                     <a:xfrm>
                       <a:off x="0" y="0"/>
-                      <a:ext cx="1929155" cy="5359452"/>
+                      <a:ext cx="1779423" cy="4943475"/>
                     </a:xfrm>
                     <a:prstGeom prst="rect">
                       <a:avLst/>
@@ -207,8 +383,72 @@
         <w:rPr>
           <w:lang w:val="es-MX"/>
         </w:rPr>
-        <w:t>muestra la configuración del ADC, de los Timers, la interrupción externa para detectar los pulsos del sensor Hall, la configuración del Watchdog timer e inicialización de los LEDs en apagados.</w:t>
-      </w:r>
+        <w:t xml:space="preserve">muestra la configuración del ADC, de los </w:t>
+      </w:r>
+      <w:proofErr w:type="spellStart"/>
+      <w:r>
+        <w:rPr>
+          <w:lang w:val="es-MX"/>
+        </w:rPr>
+        <w:t>Timers</w:t>
+      </w:r>
+      <w:proofErr w:type="spellEnd"/>
+      <w:r>
+        <w:rPr>
+          <w:lang w:val="es-MX"/>
+        </w:rPr>
+        <w:t xml:space="preserve">, la interrupción externa para detectar los pulsos del sensor Hall, la configuración del </w:t>
+      </w:r>
+      <w:proofErr w:type="spellStart"/>
+      <w:r>
+        <w:rPr>
+          <w:lang w:val="es-MX"/>
+        </w:rPr>
+        <w:t>Watchdog</w:t>
+      </w:r>
+      <w:proofErr w:type="spellEnd"/>
+      <w:r>
+        <w:rPr>
+          <w:lang w:val="es-MX"/>
+        </w:rPr>
+        <w:t xml:space="preserve"> </w:t>
+      </w:r>
+      <w:proofErr w:type="spellStart"/>
+      <w:r>
+        <w:rPr>
+          <w:lang w:val="es-MX"/>
+        </w:rPr>
+        <w:t>timer</w:t>
+      </w:r>
+      <w:proofErr w:type="spellEnd"/>
+      <w:r>
+        <w:rPr>
+          <w:lang w:val="es-MX"/>
+        </w:rPr>
+        <w:t xml:space="preserve"> e inicialización de los </w:t>
+      </w:r>
+      <w:proofErr w:type="spellStart"/>
+      <w:r>
+        <w:rPr>
+          <w:lang w:val="es-MX"/>
+        </w:rPr>
+        <w:t>LEDs</w:t>
+      </w:r>
+      <w:proofErr w:type="spellEnd"/>
+      <w:r>
+        <w:rPr>
+          <w:lang w:val="es-MX"/>
+        </w:rPr>
+        <w:t xml:space="preserve"> en apagados.</w:t>
+      </w:r>
+    </w:p>
+    <w:p>
+      <w:pPr>
+        <w:jc w:val="both"/>
+        <w:rPr>
+          <w:lang w:val="es-MX"/>
+        </w:rPr>
+      </w:pPr>
     </w:p>
     <w:p>
       <w:pPr>
@@ -224,8 +464,8 @@
         </w:rPr>
         <w:drawing>
           <wp:inline distT="0" distB="0" distL="0" distR="0">
-            <wp:extent cx="1581150" cy="5309465"/>
-            <wp:effectExtent l="0" t="0" r="0" b="5715"/>
+            <wp:extent cx="1495425" cy="5021601"/>
+            <wp:effectExtent l="0" t="0" r="0" b="7620"/>
             <wp:docPr id="2" name="Picture 2"/>
             <wp:cNvGraphicFramePr>
               <a:graphicFrameLocks xmlns:a="http://schemas.openxmlformats.org/drawingml/2006/main" noChangeAspect="1"/>
@@ -255,7 +495,7 @@
                   <pic:spPr bwMode="auto">
                     <a:xfrm>
                       <a:off x="0" y="0"/>
-                      <a:ext cx="1582292" cy="5313299"/>
+                      <a:ext cx="1497240" cy="5027695"/>
                     </a:xfrm>
                     <a:prstGeom prst="rect">
                       <a:avLst/>
@@ -317,13 +557,55 @@
         <w:rPr>
           <w:lang w:val="es-MX"/>
         </w:rPr>
-        <w:t xml:space="preserve">muestra la subrutina del manejo del nFault del Motor, si hay un fault se apaga inmediatamente el motor y el LED rojo destella a una frecuencia de 10 Hz, cuando el motor regresa a su estado normal, el destello del LED rojo cambia su modo normal de 1 Hz y se ejecuta de nuevo la subrutina del estado del Motor la </w:t>
-      </w:r>
-      <w:r>
-        <w:rPr>
-          <w:lang w:val="es-MX"/>
-        </w:rPr>
-        <w:t>cual se encarga de monitorear los switches para encender o apagar el motor.</w:t>
+        <w:t xml:space="preserve">muestra la subrutina del manejo del </w:t>
+      </w:r>
+      <w:proofErr w:type="spellStart"/>
+      <w:r>
+        <w:rPr>
+          <w:lang w:val="es-MX"/>
+        </w:rPr>
+        <w:t>nFault</w:t>
+      </w:r>
+      <w:proofErr w:type="spellEnd"/>
+      <w:r>
+        <w:rPr>
+          <w:lang w:val="es-MX"/>
+        </w:rPr>
+        <w:t xml:space="preserve"> del Motor, si hay un </w:t>
+      </w:r>
+      <w:proofErr w:type="spellStart"/>
+      <w:r>
+        <w:rPr>
+          <w:lang w:val="es-MX"/>
+        </w:rPr>
+        <w:t>fault</w:t>
+      </w:r>
+      <w:proofErr w:type="spellEnd"/>
+      <w:r>
+        <w:rPr>
+          <w:lang w:val="es-MX"/>
+        </w:rPr>
+        <w:t xml:space="preserve"> se apaga inmediatamente el motor y el LED rojo destella a una frecuencia de 10 Hz, cuando el motor regresa a su estado normal, el destello del LED rojo cambia su modo normal de 1 Hz y se ejecuta de nuevo la subrutina del estado del Motor la </w:t>
+      </w:r>
+      <w:r>
+        <w:rPr>
+          <w:lang w:val="es-MX"/>
+        </w:rPr>
+        <w:t xml:space="preserve">cual se encarga de monitorear los </w:t>
+      </w:r>
+      <w:proofErr w:type="spellStart"/>
+      <w:r>
+        <w:rPr>
+          <w:lang w:val="es-MX"/>
+        </w:rPr>
+        <w:t>switches</w:t>
+      </w:r>
+      <w:proofErr w:type="spellEnd"/>
+      <w:r>
+        <w:rPr>
+          <w:lang w:val="es-MX"/>
+        </w:rPr>
+        <w:t xml:space="preserve"> para encender o apagar el motor.</w:t>
       </w:r>
     </w:p>
     <w:p>
@@ -429,19 +711,61 @@
         <w:rPr>
           <w:lang w:val="es-MX"/>
         </w:rPr>
-        <w:t>para el destello o parpadeo del LED Rojo, que está en función del valor que tenga la variable global “cantidad de Ticks” la cual el LED cambiara de</w:t>
-      </w:r>
-      <w:r>
-        <w:rPr>
-          <w:lang w:val="es-MX"/>
-        </w:rPr>
-        <w:t xml:space="preserve"> valor cada que el contador de T</w:t>
-      </w:r>
-      <w:r>
-        <w:rPr>
-          <w:lang w:val="es-MX"/>
-        </w:rPr>
-        <w:t>icks sea igual a la cantidad de Ticks.</w:t>
+        <w:t xml:space="preserve">para el destello o parpadeo del LED Rojo, que está en función del valor que tenga la variable global “cantidad de </w:t>
+      </w:r>
+      <w:proofErr w:type="spellStart"/>
+      <w:r>
+        <w:rPr>
+          <w:lang w:val="es-MX"/>
+        </w:rPr>
+        <w:t>Ticks</w:t>
+      </w:r>
+      <w:proofErr w:type="spellEnd"/>
+      <w:r>
+        <w:rPr>
+          <w:lang w:val="es-MX"/>
+        </w:rPr>
+        <w:t>” la cual el LED cambiara de</w:t>
+      </w:r>
+      <w:r>
+        <w:rPr>
+          <w:lang w:val="es-MX"/>
+        </w:rPr>
+        <w:t xml:space="preserve"> valor cada que el contador de </w:t>
+      </w:r>
+      <w:proofErr w:type="spellStart"/>
+      <w:r>
+        <w:rPr>
+          <w:lang w:val="es-MX"/>
+        </w:rPr>
+        <w:t>T</w:t>
+      </w:r>
+      <w:r>
+        <w:rPr>
+          <w:lang w:val="es-MX"/>
+        </w:rPr>
+        <w:t>icks</w:t>
+      </w:r>
+      <w:proofErr w:type="spellEnd"/>
+      <w:r>
+        <w:rPr>
+          <w:lang w:val="es-MX"/>
+        </w:rPr>
+        <w:t xml:space="preserve"> sea igual a la cantidad de </w:t>
+      </w:r>
+      <w:proofErr w:type="spellStart"/>
+      <w:r>
+        <w:rPr>
+          <w:lang w:val="es-MX"/>
+        </w:rPr>
+        <w:t>Ticks</w:t>
+      </w:r>
+      <w:proofErr w:type="spellEnd"/>
+      <w:r>
+        <w:rPr>
+          <w:lang w:val="es-MX"/>
+        </w:rPr>
+        <w:t>.</w:t>
       </w:r>
     </w:p>
     <w:p>
@@ -662,7 +986,21 @@
         <w:rPr>
           <w:lang w:val="es-MX"/>
         </w:rPr>
-        <w:t>que de acuerdo a los valores que tengan las entradas de los switches Sw4 y Sw5 será el estado del Motor: Encendido a apagado.</w:t>
+        <w:t xml:space="preserve">que de acuerdo a los valores que tengan las entradas de los </w:t>
+      </w:r>
+      <w:proofErr w:type="spellStart"/>
+      <w:r>
+        <w:rPr>
+          <w:lang w:val="es-MX"/>
+        </w:rPr>
+        <w:t>switches</w:t>
+      </w:r>
+      <w:proofErr w:type="spellEnd"/>
+      <w:r>
+        <w:rPr>
+          <w:lang w:val="es-MX"/>
+        </w:rPr>
+        <w:t xml:space="preserve"> Sw4 y Sw5 será el estado del Motor: Encendido a apagado.</w:t>
       </w:r>
     </w:p>
     <w:p>
@@ -750,7 +1088,21 @@
         <w:rPr>
           <w:lang w:val="es-MX"/>
         </w:rPr>
-        <w:t xml:space="preserve"> el control del Motor el cual tiene como entradas el valor de setpoint que viene del potenciómetro leído por el ADC y del valor obtenido por el sensor Hall, el control selecc</w:t>
+        <w:t xml:space="preserve"> el control del Motor el cual tiene como entradas el valor de </w:t>
+      </w:r>
+      <w:proofErr w:type="spellStart"/>
+      <w:r>
+        <w:rPr>
+          <w:lang w:val="es-MX"/>
+        </w:rPr>
+        <w:t>setpoint</w:t>
+      </w:r>
+      <w:proofErr w:type="spellEnd"/>
+      <w:r>
+        <w:rPr>
+          <w:lang w:val="es-MX"/>
+        </w:rPr>
+        <w:t xml:space="preserve"> que viene del potenciómetro leído por el ADC y del valor obtenido por el sensor Hall, el control selecc</w:t>
       </w:r>
       <w:r>
         <w:rPr>
@@ -764,6 +1116,14 @@
         </w:rPr>
         <w:t>entre el rango de 0 a 100%, y la frecuencia del PWM (canal 2) se mantiene constante a 1 KHz.</w:t>
       </w:r>
+    </w:p>
+    <w:p>
+      <w:pPr>
+        <w:jc w:val="center"/>
+        <w:rPr>
+          <w:lang w:val="es-MX"/>
+        </w:rPr>
+      </w:pPr>
     </w:p>
     <w:p>
       <w:pPr>
@@ -778,10 +1138,10 @@
           <w:lang w:val="es-MX" w:eastAsia="es-MX"/>
         </w:rPr>
         <w:drawing>
-          <wp:inline distT="0" distB="0" distL="0" distR="0" wp14:anchorId="1019D4AC" wp14:editId="4A00733F">
-            <wp:extent cx="4381500" cy="3362325"/>
-            <wp:effectExtent l="0" t="0" r="0" b="9525"/>
-            <wp:docPr id="15" name="Picture 15"/>
+          <wp:inline distT="0" distB="0" distL="0" distR="0">
+            <wp:extent cx="4112923" cy="3209925"/>
+            <wp:effectExtent l="0" t="0" r="1905" b="0"/>
+            <wp:docPr id="9" name="Picture 9"/>
             <wp:cNvGraphicFramePr>
               <a:graphicFrameLocks xmlns:a="http://schemas.openxmlformats.org/drawingml/2006/main" noChangeAspect="1"/>
             </wp:cNvGraphicFramePr>
@@ -789,23 +1149,36 @@
               <a:graphicData uri="http://schemas.openxmlformats.org/drawingml/2006/picture">
                 <pic:pic xmlns:pic="http://schemas.openxmlformats.org/drawingml/2006/picture">
                   <pic:nvPicPr>
-                    <pic:cNvPr id="1" name=""/>
-                    <pic:cNvPicPr/>
+                    <pic:cNvPr id="0" name="Picture 4"/>
+                    <pic:cNvPicPr>
+                      <a:picLocks noChangeAspect="1" noChangeArrowheads="1"/>
+                    </pic:cNvPicPr>
                   </pic:nvPicPr>
                   <pic:blipFill>
-                    <a:blip r:embed="rId12"/>
+                    <a:blip r:embed="rId12">
+                      <a:extLst>
+                        <a:ext uri="{28A0092B-C50C-407E-A947-70E740481C1C}">
+                          <a14:useLocalDpi xmlns:a14="http://schemas.microsoft.com/office/drawing/2010/main" val="0"/>
+                        </a:ext>
+                      </a:extLst>
+                    </a:blip>
+                    <a:srcRect/>
                     <a:stretch>
                       <a:fillRect/>
                     </a:stretch>
                   </pic:blipFill>
-                  <pic:spPr>
+                  <pic:spPr bwMode="auto">
                     <a:xfrm>
                       <a:off x="0" y="0"/>
-                      <a:ext cx="4381500" cy="3362325"/>
+                      <a:ext cx="4121708" cy="3216781"/>
                     </a:xfrm>
                     <a:prstGeom prst="rect">
                       <a:avLst/>
                     </a:prstGeom>
+                    <a:noFill/>
+                    <a:ln>
+                      <a:noFill/>
+                    </a:ln>
                   </pic:spPr>
                 </pic:pic>
               </a:graphicData>
@@ -874,7 +1247,35 @@
         <w:rPr>
           <w:lang w:val="es-MX"/>
         </w:rPr>
-        <w:t xml:space="preserve">por ejemplo el de Ziegler y Nichols, cuyo método se </w:t>
+        <w:t xml:space="preserve">por ejemplo el de </w:t>
+      </w:r>
+      <w:proofErr w:type="spellStart"/>
+      <w:r>
+        <w:rPr>
+          <w:lang w:val="es-MX"/>
+        </w:rPr>
+        <w:t>Ziegler</w:t>
+      </w:r>
+      <w:proofErr w:type="spellEnd"/>
+      <w:r>
+        <w:rPr>
+          <w:lang w:val="es-MX"/>
+        </w:rPr>
+        <w:t xml:space="preserve"> y </w:t>
+      </w:r>
+      <w:proofErr w:type="spellStart"/>
+      <w:r>
+        <w:rPr>
+          <w:lang w:val="es-MX"/>
+        </w:rPr>
+        <w:t>Nichols</w:t>
+      </w:r>
+      <w:proofErr w:type="spellEnd"/>
+      <w:r>
+        <w:rPr>
+          <w:lang w:val="es-MX"/>
+        </w:rPr>
+        <w:t xml:space="preserve">, cuyo método se </w:t>
       </w:r>
       <w:r>
         <w:rPr>
@@ -991,7 +1392,35 @@
         <w:rPr>
           <w:lang w:val="es-MX"/>
         </w:rPr>
-        <w:t xml:space="preserve">La figura 9.9 muestra la subrutina para leer el valor del set point en RPMs, este se realiza a través de un potenciómetro conectado al ADC canal 0, como se observa en la figura este obtiene el promedio de las 3 últimas lecturas obtenidas del potenciómetro para disminuir las variaciones, </w:t>
+        <w:t xml:space="preserve">La figura 9.9 muestra la subrutina para leer el valor del set </w:t>
+      </w:r>
+      <w:proofErr w:type="spellStart"/>
+      <w:r>
+        <w:rPr>
+          <w:lang w:val="es-MX"/>
+        </w:rPr>
+        <w:t>point</w:t>
+      </w:r>
+      <w:proofErr w:type="spellEnd"/>
+      <w:r>
+        <w:rPr>
+          <w:lang w:val="es-MX"/>
+        </w:rPr>
+        <w:t xml:space="preserve"> en </w:t>
+      </w:r>
+      <w:proofErr w:type="spellStart"/>
+      <w:r>
+        <w:rPr>
+          <w:lang w:val="es-MX"/>
+        </w:rPr>
+        <w:t>RPMs</w:t>
+      </w:r>
+      <w:proofErr w:type="spellEnd"/>
+      <w:r>
+        <w:rPr>
+          <w:lang w:val="es-MX"/>
+        </w:rPr>
+        <w:t xml:space="preserve">, este se realiza a través de un potenciómetro conectado al ADC canal 0, como se observa en la figura este obtiene el promedio de las 3 últimas lecturas obtenidas del potenciómetro para disminuir las variaciones, </w:t>
       </w:r>
       <w:r>
         <w:rPr>
@@ -1096,7 +1525,35 @@
         <w:rPr>
           <w:lang w:val="es-MX"/>
         </w:rPr>
-        <w:t>Pulsos Sensor es incrementada en uno, y la interrupción del timer 1 se configuró para que cada 100 ms haya un servicio de interrupción en donde se obtendrán la cantidad de pulsos leidos en este periodo, luego este valor es convertido a frecuencia y finalmente se obtiene el promedio de los dos últimos valores de frecuencia obtenidos.</w:t>
+        <w:t xml:space="preserve">Pulsos Sensor es incrementada en uno, y la interrupción del </w:t>
+      </w:r>
+      <w:proofErr w:type="spellStart"/>
+      <w:r>
+        <w:rPr>
+          <w:lang w:val="es-MX"/>
+        </w:rPr>
+        <w:t>timer</w:t>
+      </w:r>
+      <w:proofErr w:type="spellEnd"/>
+      <w:r>
+        <w:rPr>
+          <w:lang w:val="es-MX"/>
+        </w:rPr>
+        <w:t xml:space="preserve"> 1 se configuró para que cada 100 ms haya un servicio de interrupción en donde se obtendrán la cantidad de pulsos </w:t>
+      </w:r>
+      <w:proofErr w:type="spellStart"/>
+      <w:r>
+        <w:rPr>
+          <w:lang w:val="es-MX"/>
+        </w:rPr>
+        <w:t>leidos</w:t>
+      </w:r>
+      <w:proofErr w:type="spellEnd"/>
+      <w:r>
+        <w:rPr>
+          <w:lang w:val="es-MX"/>
+        </w:rPr>
+        <w:t xml:space="preserve"> en este periodo, luego este valor es convertido a frecuencia y finalmente se obtiene el promedio de los dos últimos valores de frecuencia obtenidos.</w:t>
       </w:r>
     </w:p>
     <w:p>
@@ -1279,7 +1736,6 @@
           <w:lang w:val="es-MX"/>
         </w:rPr>
       </w:pPr>
-      <w:bookmarkStart w:id="1" w:name="_GoBack"/>
       <w:r>
         <w:rPr>
           <w:lang w:val="es-MX"/>
@@ -1302,10 +1758,37 @@
         <w:rPr>
           <w:lang w:val="es-MX"/>
         </w:rPr>
-        <w:t>la interrupción del watchdog timer, la cual cuando no se refresca el WDT debido a un estancamiento o bloqueo en el código, esta será llamada y apagará inmediatamente el motor y encenderá los LED Rojo y Amarillo.</w:t>
-      </w:r>
-    </w:p>
-    <w:bookmarkEnd w:id="1"/>
+        <w:t xml:space="preserve">la interrupción del </w:t>
+      </w:r>
+      <w:proofErr w:type="spellStart"/>
+      <w:r>
+        <w:rPr>
+          <w:lang w:val="es-MX"/>
+        </w:rPr>
+        <w:t>watchdog</w:t>
+      </w:r>
+      <w:proofErr w:type="spellEnd"/>
+      <w:r>
+        <w:rPr>
+          <w:lang w:val="es-MX"/>
+        </w:rPr>
+        <w:t xml:space="preserve"> </w:t>
+      </w:r>
+      <w:proofErr w:type="spellStart"/>
+      <w:r>
+        <w:rPr>
+          <w:lang w:val="es-MX"/>
+        </w:rPr>
+        <w:t>timer</w:t>
+      </w:r>
+      <w:proofErr w:type="spellEnd"/>
+      <w:r>
+        <w:rPr>
+          <w:lang w:val="es-MX"/>
+        </w:rPr>
+        <w:t>, la cual cuando no se refresca el WDT debido a un estancamiento o bloqueo en el código, esta será llamada y apagará inmediatamente el motor y encenderá los LED Rojo y Amarillo.</w:t>
+      </w:r>
+    </w:p>
     <w:p>
       <w:pPr>
         <w:jc w:val="center"/>
@@ -1388,55 +1871,160 @@
     </w:p>
     <w:p>
       <w:pPr>
-        <w:jc w:val="center"/>
-        <w:rPr>
-          <w:b/>
-          <w:lang w:val="es-MX"/>
-        </w:rPr>
-      </w:pPr>
-    </w:p>
-    <w:p>
-      <w:pPr>
-        <w:rPr>
-          <w:lang w:val="es-MX"/>
-        </w:rPr>
-      </w:pPr>
+        <w:rPr>
+          <w:lang w:val="es-MX"/>
+        </w:rPr>
+      </w:pPr>
+      <w:r>
+        <w:rPr>
+          <w:lang w:val="es-MX"/>
+        </w:rPr>
+        <w:t>En la figura 9.13 se muestra la interrelación entre</w:t>
+      </w:r>
+      <w:r>
+        <w:rPr>
+          <w:lang w:val="es-MX"/>
+        </w:rPr>
+        <w:t xml:space="preserve"> los dos </w:t>
+      </w:r>
+      <w:proofErr w:type="spellStart"/>
+      <w:r>
+        <w:rPr>
+          <w:lang w:val="es-MX"/>
+        </w:rPr>
+        <w:t>Threads</w:t>
+      </w:r>
+      <w:proofErr w:type="spellEnd"/>
+      <w:r>
+        <w:rPr>
+          <w:lang w:val="es-MX"/>
+        </w:rPr>
+        <w:t xml:space="preserve"> del Proyecto Integrador, como se observó en los diagramas de flujo</w:t>
+      </w:r>
+      <w:r>
+        <w:rPr>
+          <w:lang w:val="es-MX"/>
+        </w:rPr>
+        <w:t xml:space="preserve"> (Figuras 9.1 – 9.12)</w:t>
+      </w:r>
+      <w:r>
+        <w:rPr>
+          <w:lang w:val="es-MX"/>
+        </w:rPr>
+        <w:t xml:space="preserve">, el </w:t>
+      </w:r>
+      <w:proofErr w:type="spellStart"/>
+      <w:r>
+        <w:rPr>
+          <w:lang w:val="es-MX"/>
+        </w:rPr>
+        <w:t>system_Thread</w:t>
+      </w:r>
+      <w:proofErr w:type="spellEnd"/>
+      <w:r>
+        <w:rPr>
+          <w:lang w:val="es-MX"/>
+        </w:rPr>
+        <w:t xml:space="preserve"> se encarga de la parte del </w:t>
+      </w:r>
       <w:r>
         <w:rPr>
           <w:lang w:val="es-MX"/>
         </w:rPr>
         <w:lastRenderedPageBreak/>
-        <w:t>La figura 9.13 muestra un diagrama de bloques de las conexiones entre</w:t>
-      </w:r>
+        <w:t xml:space="preserve">control del Motor y como se verá a continuación el </w:t>
+      </w:r>
+      <w:proofErr w:type="spellStart"/>
+      <w:r>
+        <w:rPr>
+          <w:lang w:val="es-MX"/>
+        </w:rPr>
+        <w:t>LCD_Thread</w:t>
+      </w:r>
+      <w:proofErr w:type="spellEnd"/>
+      <w:r>
+        <w:rPr>
+          <w:lang w:val="es-MX"/>
+        </w:rPr>
+        <w:t xml:space="preserve"> se encarga de desplegar los valores de RPM y ciclo de trabajo del PWM en el LCD, la comunicación entre ellos se realiza a través </w:t>
+      </w:r>
+      <w:r>
+        <w:rPr>
+          <w:lang w:val="es-MX"/>
+        </w:rPr>
+        <w:t xml:space="preserve">de las </w:t>
+      </w:r>
+      <w:proofErr w:type="spellStart"/>
+      <w:r>
+        <w:rPr>
+          <w:lang w:val="es-MX"/>
+        </w:rPr>
+        <w:t>APIs</w:t>
+      </w:r>
+      <w:proofErr w:type="spellEnd"/>
       <w:r>
         <w:rPr>
           <w:lang w:val="es-MX"/>
         </w:rPr>
         <w:t xml:space="preserve"> </w:t>
       </w:r>
-      <w:r>
-        <w:rPr>
-          <w:lang w:val="es-MX"/>
-        </w:rPr>
-        <w:t>la tarjeta de Renesas, el mó</w:t>
-      </w:r>
-      <w:r>
-        <w:rPr>
-          <w:lang w:val="es-MX"/>
-        </w:rPr>
-        <w:t>dulo de potencia, el M</w:t>
-      </w:r>
-      <w:r>
-        <w:rPr>
-          <w:lang w:val="es-MX"/>
-        </w:rPr>
-        <w:t>otor, el potenciómetro, el LCD, los switches y los LEDs.</w:t>
-      </w:r>
-    </w:p>
-    <w:p>
-      <w:pPr>
-        <w:jc w:val="center"/>
-        <w:rPr>
+      <w:proofErr w:type="spellStart"/>
+      <w:r>
+        <w:rPr>
+          <w:lang w:val="es-MX"/>
+        </w:rPr>
+        <w:t>tx_queue_send</w:t>
+      </w:r>
+      <w:proofErr w:type="spellEnd"/>
+      <w:r>
+        <w:rPr>
+          <w:lang w:val="es-MX"/>
+        </w:rPr>
+        <w:t xml:space="preserve"> y </w:t>
+      </w:r>
+      <w:proofErr w:type="spellStart"/>
+      <w:r>
+        <w:rPr>
+          <w:lang w:val="es-MX"/>
+        </w:rPr>
+        <w:t>tx_queue_receive</w:t>
+      </w:r>
+      <w:proofErr w:type="spellEnd"/>
+      <w:r>
+        <w:rPr>
+          <w:lang w:val="es-MX"/>
+        </w:rPr>
+        <w:t xml:space="preserve"> que proporciona el sistema Operativo </w:t>
+      </w:r>
+      <w:proofErr w:type="spellStart"/>
+      <w:r>
+        <w:rPr>
+          <w:lang w:val="es-MX"/>
+        </w:rPr>
+        <w:t>ThreadX</w:t>
+      </w:r>
+      <w:proofErr w:type="spellEnd"/>
+      <w:r>
+        <w:rPr>
+          <w:lang w:val="es-MX"/>
+        </w:rPr>
+        <w:t>.</w:t>
+      </w:r>
+    </w:p>
+    <w:p>
+      <w:pPr>
+        <w:jc w:val="center"/>
+        <w:rPr>
+          <w:b/>
+          <w:lang w:val="es-MX"/>
+        </w:rPr>
+      </w:pPr>
+    </w:p>
+    <w:p>
+      <w:pPr>
+        <w:jc w:val="center"/>
+        <w:rPr>
+          <w:b/>
           <w:lang w:val="es-MX"/>
         </w:rPr>
       </w:pPr>
@@ -1446,10 +2034,10 @@
           <w:lang w:val="es-MX" w:eastAsia="es-MX"/>
         </w:rPr>
         <w:drawing>
-          <wp:inline distT="0" distB="0" distL="0" distR="0">
-            <wp:extent cx="5934075" cy="3810000"/>
-            <wp:effectExtent l="0" t="0" r="9525" b="0"/>
-            <wp:docPr id="25" name="Picture 25"/>
+          <wp:inline distT="0" distB="0" distL="0" distR="0" wp14:anchorId="5D89D294" wp14:editId="0E26B670">
+            <wp:extent cx="2771775" cy="3820854"/>
+            <wp:effectExtent l="0" t="0" r="0" b="8255"/>
+            <wp:docPr id="6" name="Picture 6"/>
             <wp:cNvGraphicFramePr>
               <a:graphicFrameLocks xmlns:a="http://schemas.openxmlformats.org/drawingml/2006/main" noChangeAspect="1"/>
             </wp:cNvGraphicFramePr>
@@ -1457,13 +2045,126 @@
               <a:graphicData uri="http://schemas.openxmlformats.org/drawingml/2006/picture">
                 <pic:pic xmlns:pic="http://schemas.openxmlformats.org/drawingml/2006/picture">
                   <pic:nvPicPr>
-                    <pic:cNvPr id="0" name="Picture 13"/>
+                    <pic:cNvPr id="1" name=""/>
+                    <pic:cNvPicPr/>
+                  </pic:nvPicPr>
+                  <pic:blipFill>
+                    <a:blip r:embed="rId18"/>
+                    <a:stretch>
+                      <a:fillRect/>
+                    </a:stretch>
+                  </pic:blipFill>
+                  <pic:spPr>
+                    <a:xfrm>
+                      <a:off x="0" y="0"/>
+                      <a:ext cx="2776050" cy="3826747"/>
+                    </a:xfrm>
+                    <a:prstGeom prst="rect">
+                      <a:avLst/>
+                    </a:prstGeom>
+                  </pic:spPr>
+                </pic:pic>
+              </a:graphicData>
+            </a:graphic>
+          </wp:inline>
+        </w:drawing>
+      </w:r>
+    </w:p>
+    <w:p>
+      <w:pPr>
+        <w:jc w:val="center"/>
+        <w:rPr>
+          <w:b/>
+          <w:lang w:val="es-MX"/>
+        </w:rPr>
+      </w:pPr>
+      <w:r>
+        <w:rPr>
+          <w:b/>
+          <w:lang w:val="es-MX"/>
+        </w:rPr>
+        <w:t>Figura 9.13</w:t>
+      </w:r>
+    </w:p>
+    <w:p>
+      <w:pPr>
+        <w:rPr>
+          <w:lang w:val="es-MX"/>
+        </w:rPr>
+      </w:pPr>
+      <w:r>
+        <w:rPr>
+          <w:lang w:val="es-MX"/>
+        </w:rPr>
+        <w:t xml:space="preserve">La figura 9.14 </w:t>
+      </w:r>
+      <w:r>
+        <w:rPr>
+          <w:lang w:val="es-MX"/>
+        </w:rPr>
+        <w:t>muestra el diagrama de flujo d</w:t>
+      </w:r>
+      <w:r>
+        <w:rPr>
+          <w:lang w:val="es-MX"/>
+        </w:rPr>
+        <w:t xml:space="preserve">el programa principal del </w:t>
+      </w:r>
+      <w:proofErr w:type="spellStart"/>
+      <w:r>
+        <w:rPr>
+          <w:lang w:val="es-MX"/>
+        </w:rPr>
+        <w:t>LCD</w:t>
+      </w:r>
+      <w:r>
+        <w:rPr>
+          <w:lang w:val="es-MX"/>
+        </w:rPr>
+        <w:t>_Thread</w:t>
+      </w:r>
+      <w:proofErr w:type="spellEnd"/>
+      <w:r>
+        <w:rPr>
+          <w:lang w:val="es-MX"/>
+        </w:rPr>
+        <w:t>, el cual se encarga de……</w:t>
+      </w:r>
+    </w:p>
+    <w:p>
+      <w:pPr>
+        <w:jc w:val="center"/>
+        <w:rPr>
+          <w:b/>
+          <w:lang w:val="es-MX"/>
+        </w:rPr>
+      </w:pPr>
+      <w:r>
+        <w:rPr>
+          <w:b/>
+          <w:noProof/>
+          <w:lang w:val="es-MX" w:eastAsia="es-MX"/>
+        </w:rPr>
+        <w:lastRenderedPageBreak/>
+        <w:drawing>
+          <wp:inline distT="0" distB="0" distL="0" distR="0">
+            <wp:extent cx="2151072" cy="6086475"/>
+            <wp:effectExtent l="0" t="0" r="1905" b="0"/>
+            <wp:docPr id="5" name="Picture 5"/>
+            <wp:cNvGraphicFramePr>
+              <a:graphicFrameLocks xmlns:a="http://schemas.openxmlformats.org/drawingml/2006/main" noChangeAspect="1"/>
+            </wp:cNvGraphicFramePr>
+            <a:graphic xmlns:a="http://schemas.openxmlformats.org/drawingml/2006/main">
+              <a:graphicData uri="http://schemas.openxmlformats.org/drawingml/2006/picture">
+                <pic:pic xmlns:pic="http://schemas.openxmlformats.org/drawingml/2006/picture">
+                  <pic:nvPicPr>
+                    <pic:cNvPr id="0" name="Picture 3"/>
                     <pic:cNvPicPr>
                       <a:picLocks noChangeAspect="1" noChangeArrowheads="1"/>
                     </pic:cNvPicPr>
                   </pic:nvPicPr>
                   <pic:blipFill>
-                    <a:blip r:embed="rId18">
+                    <a:blip r:embed="rId19">
                       <a:extLst>
                         <a:ext uri="{28A0092B-C50C-407E-A947-70E740481C1C}">
                           <a14:useLocalDpi xmlns:a14="http://schemas.microsoft.com/office/drawing/2010/main" val="0"/>
@@ -1478,7 +2179,7 @@
                   <pic:spPr bwMode="auto">
                     <a:xfrm>
                       <a:off x="0" y="0"/>
-                      <a:ext cx="5934075" cy="3810000"/>
+                      <a:ext cx="2166786" cy="6130939"/>
                     </a:xfrm>
                     <a:prstGeom prst="rect">
                       <a:avLst/>
@@ -1508,35 +2209,522 @@
           <w:b/>
           <w:lang w:val="es-MX"/>
         </w:rPr>
-        <w:t>Figura 9.13</w:t>
-      </w:r>
-    </w:p>
-    <w:p>
-      <w:pPr>
-        <w:jc w:val="center"/>
-        <w:rPr>
-          <w:b/>
-          <w:lang w:val="es-MX"/>
-        </w:rPr>
-      </w:pPr>
-    </w:p>
-    <w:p>
-      <w:pPr>
-        <w:rPr>
-          <w:lang w:val="es-MX"/>
-        </w:rPr>
-      </w:pPr>
-      <w:r>
-        <w:rPr>
-          <w:lang w:val="es-MX"/>
-        </w:rPr>
-        <w:t xml:space="preserve">Adicionalmente </w:t>
-      </w:r>
-      <w:r>
-        <w:rPr>
-          <w:lang w:val="es-MX"/>
-        </w:rPr>
-        <w:t>en la figura 9.14</w:t>
+        <w:t>Figura 9.14</w:t>
+      </w:r>
+    </w:p>
+    <w:p>
+      <w:pPr>
+        <w:jc w:val="center"/>
+        <w:rPr>
+          <w:b/>
+          <w:lang w:val="es-MX"/>
+        </w:rPr>
+      </w:pPr>
+    </w:p>
+    <w:p>
+      <w:pPr>
+        <w:rPr>
+          <w:lang w:val="es-MX"/>
+        </w:rPr>
+      </w:pPr>
+      <w:r>
+        <w:rPr>
+          <w:lang w:val="es-MX"/>
+        </w:rPr>
+        <w:t>La figura 9.15</w:t>
+      </w:r>
+      <w:r>
+        <w:rPr>
+          <w:lang w:val="es-MX"/>
+        </w:rPr>
+        <w:t xml:space="preserve"> muestra….</w:t>
+      </w:r>
+    </w:p>
+    <w:p>
+      <w:pPr>
+        <w:jc w:val="center"/>
+        <w:rPr>
+          <w:lang w:val="es-MX"/>
+        </w:rPr>
+      </w:pPr>
+      <w:r>
+        <w:rPr>
+          <w:noProof/>
+          <w:lang w:val="es-MX" w:eastAsia="es-MX"/>
+        </w:rPr>
+        <w:lastRenderedPageBreak/>
+        <w:drawing>
+          <wp:inline distT="0" distB="0" distL="0" distR="0">
+            <wp:extent cx="2371725" cy="4261973"/>
+            <wp:effectExtent l="0" t="0" r="0" b="5715"/>
+            <wp:docPr id="10" name="Picture 10"/>
+            <wp:cNvGraphicFramePr>
+              <a:graphicFrameLocks xmlns:a="http://schemas.openxmlformats.org/drawingml/2006/main" noChangeAspect="1"/>
+            </wp:cNvGraphicFramePr>
+            <a:graphic xmlns:a="http://schemas.openxmlformats.org/drawingml/2006/main">
+              <a:graphicData uri="http://schemas.openxmlformats.org/drawingml/2006/picture">
+                <pic:pic xmlns:pic="http://schemas.openxmlformats.org/drawingml/2006/picture">
+                  <pic:nvPicPr>
+                    <pic:cNvPr id="0" name="Picture 5"/>
+                    <pic:cNvPicPr>
+                      <a:picLocks noChangeAspect="1" noChangeArrowheads="1"/>
+                    </pic:cNvPicPr>
+                  </pic:nvPicPr>
+                  <pic:blipFill>
+                    <a:blip r:embed="rId20">
+                      <a:extLst>
+                        <a:ext uri="{28A0092B-C50C-407E-A947-70E740481C1C}">
+                          <a14:useLocalDpi xmlns:a14="http://schemas.microsoft.com/office/drawing/2010/main" val="0"/>
+                        </a:ext>
+                      </a:extLst>
+                    </a:blip>
+                    <a:srcRect/>
+                    <a:stretch>
+                      <a:fillRect/>
+                    </a:stretch>
+                  </pic:blipFill>
+                  <pic:spPr bwMode="auto">
+                    <a:xfrm>
+                      <a:off x="0" y="0"/>
+                      <a:ext cx="2377912" cy="4273090"/>
+                    </a:xfrm>
+                    <a:prstGeom prst="rect">
+                      <a:avLst/>
+                    </a:prstGeom>
+                    <a:noFill/>
+                    <a:ln>
+                      <a:noFill/>
+                    </a:ln>
+                  </pic:spPr>
+                </pic:pic>
+              </a:graphicData>
+            </a:graphic>
+          </wp:inline>
+        </w:drawing>
+      </w:r>
+    </w:p>
+    <w:p>
+      <w:pPr>
+        <w:jc w:val="center"/>
+        <w:rPr>
+          <w:b/>
+          <w:lang w:val="es-MX"/>
+        </w:rPr>
+      </w:pPr>
+      <w:r>
+        <w:rPr>
+          <w:b/>
+          <w:lang w:val="es-MX"/>
+        </w:rPr>
+        <w:t>Figura 9.15</w:t>
+      </w:r>
+    </w:p>
+    <w:p>
+      <w:pPr>
+        <w:rPr>
+          <w:lang w:val="es-MX"/>
+        </w:rPr>
+      </w:pPr>
+    </w:p>
+    <w:p>
+      <w:pPr>
+        <w:rPr>
+          <w:lang w:val="es-MX"/>
+        </w:rPr>
+      </w:pPr>
+      <w:r>
+        <w:rPr>
+          <w:lang w:val="es-MX"/>
+        </w:rPr>
+        <w:t>La figura 9.16</w:t>
+      </w:r>
+      <w:r>
+        <w:rPr>
+          <w:lang w:val="es-MX"/>
+        </w:rPr>
+        <w:t xml:space="preserve"> muestra….</w:t>
+      </w:r>
+    </w:p>
+    <w:p>
+      <w:pPr>
+        <w:jc w:val="center"/>
+        <w:rPr>
+          <w:b/>
+          <w:lang w:val="es-MX"/>
+        </w:rPr>
+      </w:pPr>
+      <w:r>
+        <w:rPr>
+          <w:b/>
+          <w:noProof/>
+          <w:lang w:val="es-MX" w:eastAsia="es-MX"/>
+        </w:rPr>
+        <w:lastRenderedPageBreak/>
+        <w:drawing>
+          <wp:inline distT="0" distB="0" distL="0" distR="0">
+            <wp:extent cx="3238500" cy="4254500"/>
+            <wp:effectExtent l="0" t="0" r="0" b="0"/>
+            <wp:docPr id="11" name="Picture 11"/>
+            <wp:cNvGraphicFramePr>
+              <a:graphicFrameLocks xmlns:a="http://schemas.openxmlformats.org/drawingml/2006/main" noChangeAspect="1"/>
+            </wp:cNvGraphicFramePr>
+            <a:graphic xmlns:a="http://schemas.openxmlformats.org/drawingml/2006/main">
+              <a:graphicData uri="http://schemas.openxmlformats.org/drawingml/2006/picture">
+                <pic:pic xmlns:pic="http://schemas.openxmlformats.org/drawingml/2006/picture">
+                  <pic:nvPicPr>
+                    <pic:cNvPr id="0" name="Picture 6"/>
+                    <pic:cNvPicPr>
+                      <a:picLocks noChangeAspect="1" noChangeArrowheads="1"/>
+                    </pic:cNvPicPr>
+                  </pic:nvPicPr>
+                  <pic:blipFill>
+                    <a:blip r:embed="rId21">
+                      <a:extLst>
+                        <a:ext uri="{28A0092B-C50C-407E-A947-70E740481C1C}">
+                          <a14:useLocalDpi xmlns:a14="http://schemas.microsoft.com/office/drawing/2010/main" val="0"/>
+                        </a:ext>
+                      </a:extLst>
+                    </a:blip>
+                    <a:srcRect/>
+                    <a:stretch>
+                      <a:fillRect/>
+                    </a:stretch>
+                  </pic:blipFill>
+                  <pic:spPr bwMode="auto">
+                    <a:xfrm>
+                      <a:off x="0" y="0"/>
+                      <a:ext cx="3244373" cy="4262216"/>
+                    </a:xfrm>
+                    <a:prstGeom prst="rect">
+                      <a:avLst/>
+                    </a:prstGeom>
+                    <a:noFill/>
+                    <a:ln>
+                      <a:noFill/>
+                    </a:ln>
+                  </pic:spPr>
+                </pic:pic>
+              </a:graphicData>
+            </a:graphic>
+          </wp:inline>
+        </w:drawing>
+      </w:r>
+    </w:p>
+    <w:p>
+      <w:pPr>
+        <w:jc w:val="center"/>
+        <w:rPr>
+          <w:b/>
+          <w:lang w:val="es-MX"/>
+        </w:rPr>
+      </w:pPr>
+      <w:r>
+        <w:rPr>
+          <w:b/>
+          <w:lang w:val="es-MX"/>
+        </w:rPr>
+        <w:t>Figura 9.16</w:t>
+      </w:r>
+    </w:p>
+    <w:p>
+      <w:pPr>
+        <w:rPr>
+          <w:lang w:val="es-MX"/>
+        </w:rPr>
+      </w:pPr>
+    </w:p>
+    <w:p>
+      <w:pPr>
+        <w:rPr>
+          <w:lang w:val="es-MX"/>
+        </w:rPr>
+      </w:pPr>
+      <w:r>
+        <w:rPr>
+          <w:lang w:val="es-MX"/>
+        </w:rPr>
+        <w:t>La figura 9.17</w:t>
+      </w:r>
+      <w:r>
+        <w:rPr>
+          <w:lang w:val="es-MX"/>
+        </w:rPr>
+        <w:t xml:space="preserve"> muestra….</w:t>
+      </w:r>
+    </w:p>
+    <w:p>
+      <w:pPr>
+        <w:jc w:val="center"/>
+        <w:rPr>
+          <w:lang w:val="es-MX"/>
+        </w:rPr>
+      </w:pPr>
+      <w:r>
+        <w:rPr>
+          <w:noProof/>
+          <w:lang w:val="es-MX" w:eastAsia="es-MX"/>
+        </w:rPr>
+        <w:lastRenderedPageBreak/>
+        <w:drawing>
+          <wp:inline distT="0" distB="0" distL="0" distR="0">
+            <wp:extent cx="2085975" cy="3899315"/>
+            <wp:effectExtent l="0" t="0" r="0" b="6350"/>
+            <wp:docPr id="13" name="Picture 13"/>
+            <wp:cNvGraphicFramePr>
+              <a:graphicFrameLocks xmlns:a="http://schemas.openxmlformats.org/drawingml/2006/main" noChangeAspect="1"/>
+            </wp:cNvGraphicFramePr>
+            <a:graphic xmlns:a="http://schemas.openxmlformats.org/drawingml/2006/main">
+              <a:graphicData uri="http://schemas.openxmlformats.org/drawingml/2006/picture">
+                <pic:pic xmlns:pic="http://schemas.openxmlformats.org/drawingml/2006/picture">
+                  <pic:nvPicPr>
+                    <pic:cNvPr id="0" name="Picture 7"/>
+                    <pic:cNvPicPr>
+                      <a:picLocks noChangeAspect="1" noChangeArrowheads="1"/>
+                    </pic:cNvPicPr>
+                  </pic:nvPicPr>
+                  <pic:blipFill>
+                    <a:blip r:embed="rId22">
+                      <a:extLst>
+                        <a:ext uri="{28A0092B-C50C-407E-A947-70E740481C1C}">
+                          <a14:useLocalDpi xmlns:a14="http://schemas.microsoft.com/office/drawing/2010/main" val="0"/>
+                        </a:ext>
+                      </a:extLst>
+                    </a:blip>
+                    <a:srcRect/>
+                    <a:stretch>
+                      <a:fillRect/>
+                    </a:stretch>
+                  </pic:blipFill>
+                  <pic:spPr bwMode="auto">
+                    <a:xfrm>
+                      <a:off x="0" y="0"/>
+                      <a:ext cx="2090335" cy="3907466"/>
+                    </a:xfrm>
+                    <a:prstGeom prst="rect">
+                      <a:avLst/>
+                    </a:prstGeom>
+                    <a:noFill/>
+                    <a:ln>
+                      <a:noFill/>
+                    </a:ln>
+                  </pic:spPr>
+                </pic:pic>
+              </a:graphicData>
+            </a:graphic>
+          </wp:inline>
+        </w:drawing>
+      </w:r>
+    </w:p>
+    <w:p>
+      <w:pPr>
+        <w:jc w:val="center"/>
+        <w:rPr>
+          <w:b/>
+          <w:lang w:val="es-MX"/>
+        </w:rPr>
+      </w:pPr>
+      <w:r>
+        <w:rPr>
+          <w:b/>
+          <w:lang w:val="es-MX"/>
+        </w:rPr>
+        <w:t>Figura 9.17</w:t>
+      </w:r>
+    </w:p>
+    <w:p>
+      <w:pPr>
+        <w:rPr>
+          <w:lang w:val="es-MX"/>
+        </w:rPr>
+      </w:pPr>
+      <w:r>
+        <w:rPr>
+          <w:lang w:val="es-MX"/>
+        </w:rPr>
+        <w:t>Por el lado del hardware en la figura 9.18</w:t>
+      </w:r>
+      <w:r>
+        <w:rPr>
+          <w:lang w:val="es-MX"/>
+        </w:rPr>
+        <w:t xml:space="preserve"> muestra un diagrama de bloques de las conexiones entre</w:t>
+      </w:r>
+      <w:r>
+        <w:rPr>
+          <w:lang w:val="es-MX"/>
+        </w:rPr>
+        <w:t xml:space="preserve"> </w:t>
+      </w:r>
+      <w:r>
+        <w:rPr>
+          <w:lang w:val="es-MX"/>
+        </w:rPr>
+        <w:t xml:space="preserve">la tarjeta de </w:t>
+      </w:r>
+      <w:proofErr w:type="spellStart"/>
+      <w:r>
+        <w:rPr>
+          <w:lang w:val="es-MX"/>
+        </w:rPr>
+        <w:t>Renesas</w:t>
+      </w:r>
+      <w:proofErr w:type="spellEnd"/>
+      <w:r>
+        <w:rPr>
+          <w:lang w:val="es-MX"/>
+        </w:rPr>
+        <w:t>, el mó</w:t>
+      </w:r>
+      <w:r>
+        <w:rPr>
+          <w:lang w:val="es-MX"/>
+        </w:rPr>
+        <w:t>dulo de potencia, el M</w:t>
+      </w:r>
+      <w:r>
+        <w:rPr>
+          <w:lang w:val="es-MX"/>
+        </w:rPr>
+        <w:t xml:space="preserve">otor, el potenciómetro, el LCD, los </w:t>
+      </w:r>
+      <w:proofErr w:type="spellStart"/>
+      <w:r>
+        <w:rPr>
+          <w:lang w:val="es-MX"/>
+        </w:rPr>
+        <w:t>switches</w:t>
+      </w:r>
+      <w:proofErr w:type="spellEnd"/>
+      <w:r>
+        <w:rPr>
+          <w:lang w:val="es-MX"/>
+        </w:rPr>
+        <w:t xml:space="preserve"> y los </w:t>
+      </w:r>
+      <w:proofErr w:type="spellStart"/>
+      <w:r>
+        <w:rPr>
+          <w:lang w:val="es-MX"/>
+        </w:rPr>
+        <w:t>LEDs</w:t>
+      </w:r>
+      <w:proofErr w:type="spellEnd"/>
+      <w:r>
+        <w:rPr>
+          <w:lang w:val="es-MX"/>
+        </w:rPr>
+        <w:t>.</w:t>
+      </w:r>
+    </w:p>
+    <w:p>
+      <w:pPr>
+        <w:jc w:val="center"/>
+        <w:rPr>
+          <w:lang w:val="es-MX"/>
+        </w:rPr>
+      </w:pPr>
+      <w:bookmarkStart w:id="1" w:name="_GoBack"/>
+      <w:bookmarkEnd w:id="1"/>
+    </w:p>
+    <w:p>
+      <w:pPr>
+        <w:jc w:val="center"/>
+        <w:rPr>
+          <w:lang w:val="es-MX"/>
+        </w:rPr>
+      </w:pPr>
+      <w:r>
+        <w:rPr>
+          <w:noProof/>
+          <w:lang w:val="es-MX" w:eastAsia="es-MX"/>
+        </w:rPr>
+        <w:lastRenderedPageBreak/>
+        <w:drawing>
+          <wp:inline distT="0" distB="0" distL="0" distR="0">
+            <wp:extent cx="5934075" cy="3733800"/>
+            <wp:effectExtent l="0" t="0" r="9525" b="0"/>
+            <wp:docPr id="4" name="Picture 4"/>
+            <wp:cNvGraphicFramePr>
+              <a:graphicFrameLocks xmlns:a="http://schemas.openxmlformats.org/drawingml/2006/main" noChangeAspect="1"/>
+            </wp:cNvGraphicFramePr>
+            <a:graphic xmlns:a="http://schemas.openxmlformats.org/drawingml/2006/main">
+              <a:graphicData uri="http://schemas.openxmlformats.org/drawingml/2006/picture">
+                <pic:pic xmlns:pic="http://schemas.openxmlformats.org/drawingml/2006/picture">
+                  <pic:nvPicPr>
+                    <pic:cNvPr id="0" name="Picture 2"/>
+                    <pic:cNvPicPr>
+                      <a:picLocks noChangeAspect="1" noChangeArrowheads="1"/>
+                    </pic:cNvPicPr>
+                  </pic:nvPicPr>
+                  <pic:blipFill>
+                    <a:blip r:embed="rId23">
+                      <a:extLst>
+                        <a:ext uri="{28A0092B-C50C-407E-A947-70E740481C1C}">
+                          <a14:useLocalDpi xmlns:a14="http://schemas.microsoft.com/office/drawing/2010/main" val="0"/>
+                        </a:ext>
+                      </a:extLst>
+                    </a:blip>
+                    <a:srcRect/>
+                    <a:stretch>
+                      <a:fillRect/>
+                    </a:stretch>
+                  </pic:blipFill>
+                  <pic:spPr bwMode="auto">
+                    <a:xfrm>
+                      <a:off x="0" y="0"/>
+                      <a:ext cx="5934075" cy="3733800"/>
+                    </a:xfrm>
+                    <a:prstGeom prst="rect">
+                      <a:avLst/>
+                    </a:prstGeom>
+                    <a:noFill/>
+                    <a:ln>
+                      <a:noFill/>
+                    </a:ln>
+                  </pic:spPr>
+                </pic:pic>
+              </a:graphicData>
+            </a:graphic>
+          </wp:inline>
+        </w:drawing>
+      </w:r>
+    </w:p>
+    <w:p>
+      <w:pPr>
+        <w:jc w:val="center"/>
+        <w:rPr>
+          <w:b/>
+          <w:lang w:val="es-MX"/>
+        </w:rPr>
+      </w:pPr>
+      <w:r>
+        <w:rPr>
+          <w:b/>
+          <w:lang w:val="es-MX"/>
+        </w:rPr>
+        <w:t>Figura 9.18</w:t>
+      </w:r>
+    </w:p>
+    <w:p>
+      <w:pPr>
+        <w:jc w:val="center"/>
+        <w:rPr>
+          <w:b/>
+          <w:lang w:val="es-MX"/>
+        </w:rPr>
+      </w:pPr>
+    </w:p>
+    <w:p>
+      <w:pPr>
+        <w:rPr>
+          <w:lang w:val="es-MX"/>
+        </w:rPr>
+      </w:pPr>
+      <w:r>
+        <w:rPr>
+          <w:lang w:val="es-MX"/>
+        </w:rPr>
+        <w:t>Adicionalmente en la figura 9.19</w:t>
       </w:r>
       <w:r>
         <w:rPr>
@@ -1576,7 +2764,7 @@
                     </pic:cNvPicPr>
                   </pic:nvPicPr>
                   <pic:blipFill>
-                    <a:blip r:embed="rId19">
+                    <a:blip r:embed="rId24">
                       <a:extLst>
                         <a:ext uri="{28A0092B-C50C-407E-A947-70E740481C1C}">
                           <a14:useLocalDpi xmlns:a14="http://schemas.microsoft.com/office/drawing/2010/main" val="0"/>
@@ -1621,7 +2809,14 @@
           <w:b/>
           <w:lang w:val="es-MX"/>
         </w:rPr>
-        <w:t>Figura 9.14</w:t>
+        <w:t>Figu</w:t>
+      </w:r>
+      <w:r>
+        <w:rPr>
+          <w:b/>
+          <w:lang w:val="es-MX"/>
+        </w:rPr>
+        <w:t>ra 9.19</w:t>
       </w:r>
     </w:p>
     <w:sectPr>
@@ -2521,7 +3716,7 @@
 </file>
 
 <file path=customXml/itemProps1.xml><?xml version="1.0" encoding="utf-8"?>
-<ds:datastoreItem xmlns:ds="http://schemas.openxmlformats.org/officeDocument/2006/customXml" ds:itemID="{FB8A895D-8DAF-4B6B-A83C-9ACBE8C5C20E}">
+<ds:datastoreItem xmlns:ds="http://schemas.openxmlformats.org/officeDocument/2006/customXml" ds:itemID="{A8C4472D-E697-4764-8185-0D3EF782A456}">
   <ds:schemaRefs>
     <ds:schemaRef ds:uri="http://schemas.openxmlformats.org/officeDocument/2006/bibliography"/>
   </ds:schemaRefs>

</xml_diff>

<commit_message>
Agregado seccion 10.1 y 10.2
</commit_message>
<xml_diff>
--- a/2) Design/9. SoftwareDesignDocument_20190405.docx
+++ b/2) Design/9. SoftwareDesignDocument_20190405.docx
@@ -1,10 +1,10 @@
 
 <file path=word/document.xml><?xml version="1.0" encoding="utf-8"?>
-<w:document xmlns:wpc="http://schemas.microsoft.com/office/word/2010/wordprocessingCanvas" xmlns:cx="http://schemas.microsoft.com/office/drawing/2014/chartex" xmlns:mc="http://schemas.openxmlformats.org/markup-compatibility/2006" xmlns:o="urn:schemas-microsoft-com:office:office" xmlns:r="http://schemas.openxmlformats.org/officeDocument/2006/relationships" xmlns:m="http://schemas.openxmlformats.org/officeDocument/2006/math" xmlns:v="urn:schemas-microsoft-com:vml" xmlns:wp14="http://schemas.microsoft.com/office/word/2010/wordprocessingDrawing" xmlns:wp="http://schemas.openxmlformats.org/drawingml/2006/wordprocessingDrawing" xmlns:w10="urn:schemas-microsoft-com:office:word" xmlns:w="http://schemas.openxmlformats.org/wordprocessingml/2006/main" xmlns:w14="http://schemas.microsoft.com/office/word/2010/wordml" xmlns:w15="http://schemas.microsoft.com/office/word/2012/wordml" xmlns:w16se="http://schemas.microsoft.com/office/word/2015/wordml/symex" xmlns:wpg="http://schemas.microsoft.com/office/word/2010/wordprocessingGroup" xmlns:wpi="http://schemas.microsoft.com/office/word/2010/wordprocessingInk" xmlns:wne="http://schemas.microsoft.com/office/word/2006/wordml" xmlns:wps="http://schemas.microsoft.com/office/word/2010/wordprocessingShape" mc:Ignorable="w14 w15 w16se wp14">
+<w:document xmlns:wpc="http://schemas.microsoft.com/office/word/2010/wordprocessingCanvas" xmlns:cx="http://schemas.microsoft.com/office/drawing/2014/chartex" xmlns:cx1="http://schemas.microsoft.com/office/drawing/2015/9/8/chartex" xmlns:mc="http://schemas.openxmlformats.org/markup-compatibility/2006" xmlns:o="urn:schemas-microsoft-com:office:office" xmlns:r="http://schemas.openxmlformats.org/officeDocument/2006/relationships" xmlns:m="http://schemas.openxmlformats.org/officeDocument/2006/math" xmlns:v="urn:schemas-microsoft-com:vml" xmlns:wp14="http://schemas.microsoft.com/office/word/2010/wordprocessingDrawing" xmlns:wp="http://schemas.openxmlformats.org/drawingml/2006/wordprocessingDrawing" xmlns:w10="urn:schemas-microsoft-com:office:word" xmlns:w="http://schemas.openxmlformats.org/wordprocessingml/2006/main" xmlns:w14="http://schemas.microsoft.com/office/word/2010/wordml" xmlns:w15="http://schemas.microsoft.com/office/word/2012/wordml" xmlns:w16se="http://schemas.microsoft.com/office/word/2015/wordml/symex" xmlns:wpg="http://schemas.microsoft.com/office/word/2010/wordprocessingGroup" xmlns:wpi="http://schemas.microsoft.com/office/word/2010/wordprocessingInk" xmlns:wne="http://schemas.microsoft.com/office/word/2006/wordml" xmlns:wps="http://schemas.microsoft.com/office/word/2010/wordprocessingShape" mc:Ignorable="w14 w15 w16se wp14">
   <w:body>
     <w:p>
       <w:pPr>
-        <w:pStyle w:val="Ttulo1"/>
+        <w:pStyle w:val="Heading1"/>
         <w:spacing w:before="0" w:line="240" w:lineRule="auto"/>
         <w:ind w:left="720"/>
         <w:jc w:val="both"/>
@@ -2094,57 +2094,14 @@
     </w:p>
     <w:p>
       <w:pPr>
-        <w:rPr>
-          <w:lang w:val="es-MX"/>
-        </w:rPr>
-      </w:pPr>
-      <w:r>
-        <w:rPr>
-          <w:lang w:val="es-MX"/>
-        </w:rPr>
-        <w:t xml:space="preserve">La figura 9.14 </w:t>
-      </w:r>
-      <w:r>
-        <w:rPr>
-          <w:lang w:val="es-MX"/>
-        </w:rPr>
-        <w:t>muestra el diagrama de flujo d</w:t>
-      </w:r>
-      <w:r>
-        <w:rPr>
-          <w:lang w:val="es-MX"/>
-        </w:rPr>
-        <w:t xml:space="preserve">el programa principal del </w:t>
-      </w:r>
-      <w:proofErr w:type="spellStart"/>
-      <w:r>
-        <w:rPr>
-          <w:lang w:val="es-MX"/>
-        </w:rPr>
-        <w:t>LCD</w:t>
-      </w:r>
-      <w:r>
-        <w:rPr>
-          <w:lang w:val="es-MX"/>
-        </w:rPr>
-        <w:t>_Thread</w:t>
-      </w:r>
-      <w:proofErr w:type="spellEnd"/>
-      <w:r>
-        <w:rPr>
-          <w:lang w:val="es-MX"/>
-        </w:rPr>
-        <w:t>, el cual se encarga de……</w:t>
-      </w:r>
-    </w:p>
-    <w:p>
-      <w:pPr>
-        <w:jc w:val="center"/>
-        <w:rPr>
-          <w:b/>
-          <w:lang w:val="es-MX"/>
-        </w:rPr>
-      </w:pPr>
+        <w:jc w:val="center"/>
+        <w:rPr>
+          <w:b/>
+          <w:lang w:val="es-MX"/>
+        </w:rPr>
+      </w:pPr>
+      <w:bookmarkStart w:id="1" w:name="_GoBack"/>
+      <w:bookmarkEnd w:id="1"/>
       <w:r>
         <w:rPr>
           <w:noProof/>
@@ -2633,13 +2590,7 @@
         <w:rPr>
           <w:lang w:val="es-MX"/>
         </w:rPr>
-        <w:t>La figura 9.1</w:t>
-      </w:r>
-      <w:r>
-        <w:rPr>
-          <w:lang w:val="es-MX"/>
-        </w:rPr>
-        <w:t>7</w:t>
+        <w:t>La figura 9.17</w:t>
       </w:r>
       <w:r>
         <w:rPr>
@@ -2675,8 +2626,6 @@
         </w:rPr>
         <w:t xml:space="preserve"> principal del control.</w:t>
       </w:r>
-      <w:bookmarkStart w:id="1" w:name="_GoBack"/>
-      <w:bookmarkEnd w:id="1"/>
     </w:p>
     <w:p>
       <w:pPr>
@@ -2804,9 +2753,9 @@
         <w:lastRenderedPageBreak/>
         <w:drawing>
           <wp:inline distT="0" distB="0" distL="0" distR="0">
-            <wp:extent cx="5934075" cy="3733800"/>
-            <wp:effectExtent l="0" t="0" r="9525" b="0"/>
-            <wp:docPr id="4" name="Picture 4"/>
+            <wp:extent cx="5934075" cy="3705225"/>
+            <wp:effectExtent l="0" t="0" r="9525" b="9525"/>
+            <wp:docPr id="5" name="Picture 5"/>
             <wp:cNvGraphicFramePr>
               <a:graphicFrameLocks xmlns:a="http://schemas.openxmlformats.org/drawingml/2006/main" noChangeAspect="1"/>
             </wp:cNvGraphicFramePr>
@@ -2814,7 +2763,7 @@
               <a:graphicData uri="http://schemas.openxmlformats.org/drawingml/2006/picture">
                 <pic:pic xmlns:pic="http://schemas.openxmlformats.org/drawingml/2006/picture">
                   <pic:nvPicPr>
-                    <pic:cNvPr id="0" name="Picture 2"/>
+                    <pic:cNvPr id="0" name="Picture 1"/>
                     <pic:cNvPicPr>
                       <a:picLocks noChangeAspect="1" noChangeArrowheads="1"/>
                     </pic:cNvPicPr>
@@ -2835,7 +2784,7 @@
                   <pic:spPr bwMode="auto">
                     <a:xfrm>
                       <a:off x="0" y="0"/>
-                      <a:ext cx="5934075" cy="3733800"/>
+                      <a:ext cx="5934075" cy="3705225"/>
                     </a:xfrm>
                     <a:prstGeom prst="rect">
                       <a:avLst/>
@@ -2993,7 +2942,7 @@
 </file>
 
 <file path=word/numbering.xml><?xml version="1.0" encoding="utf-8"?>
-<w:numbering xmlns:wpc="http://schemas.microsoft.com/office/word/2010/wordprocessingCanvas" xmlns:cx="http://schemas.microsoft.com/office/drawing/2014/chartex" xmlns:mc="http://schemas.openxmlformats.org/markup-compatibility/2006" xmlns:o="urn:schemas-microsoft-com:office:office" xmlns:r="http://schemas.openxmlformats.org/officeDocument/2006/relationships" xmlns:m="http://schemas.openxmlformats.org/officeDocument/2006/math" xmlns:v="urn:schemas-microsoft-com:vml" xmlns:wp14="http://schemas.microsoft.com/office/word/2010/wordprocessingDrawing" xmlns:wp="http://schemas.openxmlformats.org/drawingml/2006/wordprocessingDrawing" xmlns:w10="urn:schemas-microsoft-com:office:word" xmlns:w="http://schemas.openxmlformats.org/wordprocessingml/2006/main" xmlns:w14="http://schemas.microsoft.com/office/word/2010/wordml" xmlns:w15="http://schemas.microsoft.com/office/word/2012/wordml" xmlns:w16se="http://schemas.microsoft.com/office/word/2015/wordml/symex" xmlns:wpg="http://schemas.microsoft.com/office/word/2010/wordprocessingGroup" xmlns:wpi="http://schemas.microsoft.com/office/word/2010/wordprocessingInk" xmlns:wne="http://schemas.microsoft.com/office/word/2006/wordml" xmlns:wps="http://schemas.microsoft.com/office/word/2010/wordprocessingShape" mc:Ignorable="w14 w15 w16se wp14">
+<w:numbering xmlns:wpc="http://schemas.microsoft.com/office/word/2010/wordprocessingCanvas" xmlns:cx="http://schemas.microsoft.com/office/drawing/2014/chartex" xmlns:cx1="http://schemas.microsoft.com/office/drawing/2015/9/8/chartex" xmlns:mc="http://schemas.openxmlformats.org/markup-compatibility/2006" xmlns:o="urn:schemas-microsoft-com:office:office" xmlns:r="http://schemas.openxmlformats.org/officeDocument/2006/relationships" xmlns:m="http://schemas.openxmlformats.org/officeDocument/2006/math" xmlns:v="urn:schemas-microsoft-com:vml" xmlns:wp14="http://schemas.microsoft.com/office/word/2010/wordprocessingDrawing" xmlns:wp="http://schemas.openxmlformats.org/drawingml/2006/wordprocessingDrawing" xmlns:w10="urn:schemas-microsoft-com:office:word" xmlns:w="http://schemas.openxmlformats.org/wordprocessingml/2006/main" xmlns:w14="http://schemas.microsoft.com/office/word/2010/wordml" xmlns:w15="http://schemas.microsoft.com/office/word/2012/wordml" xmlns:w16se="http://schemas.microsoft.com/office/word/2015/wordml/symex" xmlns:wpg="http://schemas.microsoft.com/office/word/2010/wordprocessingGroup" xmlns:wpi="http://schemas.microsoft.com/office/word/2010/wordprocessingInk" xmlns:wne="http://schemas.microsoft.com/office/word/2006/wordml" xmlns:wps="http://schemas.microsoft.com/office/word/2010/wordprocessingShape" mc:Ignorable="w14 w15 w16se wp14">
   <w:abstractNum w:abstractNumId="0" w15:restartNumberingAfterBreak="0">
     <w:nsid w:val="3DFE07BA"/>
     <w:multiLevelType w:val="hybridMultilevel"/>
@@ -3484,11 +3433,11 @@
     <w:qFormat/>
     <w:rsid w:val="003D03DC"/>
   </w:style>
-  <w:style w:type="paragraph" w:styleId="Ttulo1">
+  <w:style w:type="paragraph" w:styleId="Heading1">
     <w:name w:val="heading 1"/>
     <w:basedOn w:val="Normal"/>
     <w:next w:val="Normal"/>
-    <w:link w:val="Ttulo1Car"/>
+    <w:link w:val="Heading1Char"/>
     <w:uiPriority w:val="9"/>
     <w:qFormat/>
     <w:rsid w:val="00FD4F58"/>
@@ -3505,13 +3454,13 @@
       <w:szCs w:val="32"/>
     </w:rPr>
   </w:style>
-  <w:style w:type="character" w:default="1" w:styleId="Fuentedeprrafopredeter">
+  <w:style w:type="character" w:default="1" w:styleId="DefaultParagraphFont">
     <w:name w:val="Default Paragraph Font"/>
     <w:uiPriority w:val="1"/>
     <w:semiHidden/>
     <w:unhideWhenUsed/>
   </w:style>
-  <w:style w:type="table" w:default="1" w:styleId="Tablanormal">
+  <w:style w:type="table" w:default="1" w:styleId="TableNormal">
     <w:name w:val="Normal Table"/>
     <w:uiPriority w:val="99"/>
     <w:semiHidden/>
@@ -3526,15 +3475,15 @@
       </w:tblCellMar>
     </w:tblPr>
   </w:style>
-  <w:style w:type="numbering" w:default="1" w:styleId="Sinlista">
+  <w:style w:type="numbering" w:default="1" w:styleId="NoList">
     <w:name w:val="No List"/>
     <w:uiPriority w:val="99"/>
     <w:semiHidden/>
     <w:unhideWhenUsed/>
   </w:style>
-  <w:style w:type="table" w:styleId="Tablaconcuadrcula">
+  <w:style w:type="table" w:styleId="TableGrid">
     <w:name w:val="Table Grid"/>
-    <w:basedOn w:val="Tablanormal"/>
+    <w:basedOn w:val="TableNormal"/>
     <w:uiPriority w:val="39"/>
     <w:rsid w:val="00FD4F58"/>
     <w:pPr>
@@ -3551,10 +3500,10 @@
       </w:tblBorders>
     </w:tblPr>
   </w:style>
-  <w:style w:type="character" w:customStyle="1" w:styleId="Ttulo1Car">
-    <w:name w:val="Título 1 Car"/>
-    <w:basedOn w:val="Fuentedeprrafopredeter"/>
-    <w:link w:val="Ttulo1"/>
+  <w:style w:type="character" w:customStyle="1" w:styleId="Heading1Char">
+    <w:name w:val="Heading 1 Char"/>
+    <w:basedOn w:val="DefaultParagraphFont"/>
+    <w:link w:val="Heading1"/>
     <w:uiPriority w:val="9"/>
     <w:rsid w:val="00FD4F58"/>
     <w:rPr>
@@ -3564,7 +3513,7 @@
       <w:szCs w:val="32"/>
     </w:rPr>
   </w:style>
-  <w:style w:type="paragraph" w:styleId="Prrafodelista">
+  <w:style w:type="paragraph" w:styleId="ListParagraph">
     <w:name w:val="List Paragraph"/>
     <w:basedOn w:val="Normal"/>
     <w:uiPriority w:val="34"/>
@@ -3575,9 +3524,9 @@
       <w:contextualSpacing/>
     </w:pPr>
   </w:style>
-  <w:style w:type="paragraph" w:styleId="TtuloTDC">
+  <w:style w:type="paragraph" w:styleId="TOCHeading">
     <w:name w:val="TOC Heading"/>
-    <w:basedOn w:val="Ttulo1"/>
+    <w:basedOn w:val="Heading1"/>
     <w:next w:val="Normal"/>
     <w:uiPriority w:val="39"/>
     <w:unhideWhenUsed/>
@@ -3587,7 +3536,7 @@
       <w:outlineLvl w:val="9"/>
     </w:pPr>
   </w:style>
-  <w:style w:type="paragraph" w:styleId="TDC1">
+  <w:style w:type="paragraph" w:styleId="TOC1">
     <w:name w:val="toc 1"/>
     <w:basedOn w:val="Normal"/>
     <w:next w:val="Normal"/>
@@ -3599,9 +3548,9 @@
       <w:spacing w:after="100"/>
     </w:pPr>
   </w:style>
-  <w:style w:type="character" w:styleId="Hipervnculo">
+  <w:style w:type="character" w:styleId="Hyperlink">
     <w:name w:val="Hyperlink"/>
-    <w:basedOn w:val="Fuentedeprrafopredeter"/>
+    <w:basedOn w:val="DefaultParagraphFont"/>
     <w:uiPriority w:val="99"/>
     <w:unhideWhenUsed/>
     <w:rsid w:val="00FD4F58"/>
@@ -3879,7 +3828,7 @@
 </file>
 
 <file path=customXml/itemProps1.xml><?xml version="1.0" encoding="utf-8"?>
-<ds:datastoreItem xmlns:ds="http://schemas.openxmlformats.org/officeDocument/2006/customXml" ds:itemID="{12F4A7D3-2562-4AD8-9671-E7A5758DA2F8}">
+<ds:datastoreItem xmlns:ds="http://schemas.openxmlformats.org/officeDocument/2006/customXml" ds:itemID="{57EE36B4-43F4-4A65-A3CE-127C5C4D65B3}">
   <ds:schemaRefs>
     <ds:schemaRef ds:uri="http://schemas.openxmlformats.org/officeDocument/2006/bibliography"/>
   </ds:schemaRefs>

</xml_diff>